<commit_message>
Last edit to Project Report
</commit_message>
<xml_diff>
--- a/Project Report.docx
+++ b/Project Report.docx
@@ -14,6 +14,7 @@
         <w:jc w:val="center"/>
         <w:rPr>
           <w:rFonts w:ascii="Nixie One" w:cs="Nixie One" w:eastAsia="Nixie One" w:hAnsi="Nixie One"/>
+          <w:b w:val="1"/>
         </w:rPr>
       </w:pPr>
       <w:bookmarkStart w:colFirst="0" w:colLast="0" w:name="_8grf4edch5tj" w:id="0"/>
@@ -23,7 +24,255 @@
           <w:rFonts w:ascii="Nixie One" w:cs="Nixie One" w:eastAsia="Nixie One" w:hAnsi="Nixie One"/>
           <w:rtl w:val="0"/>
         </w:rPr>
-        <w:t xml:space="preserve">Commentator Bot - Absurdly Intelligent</w:t>
+        <w:t xml:space="preserve">C</w:t>
+      </w:r>
+      <w:r>
+        <w:rPr>
+          <w:rFonts w:ascii="Nixie One" w:cs="Nixie One" w:eastAsia="Nixie One" w:hAnsi="Nixie One"/>
+          <w:b w:val="1"/>
+          <w:rtl w:val="0"/>
+        </w:rPr>
+        <w:t xml:space="preserve">o</w:t>
+      </w:r>
+      <w:r>
+        <w:rPr>
+          <w:rFonts w:ascii="Nixie One" w:cs="Nixie One" w:eastAsia="Nixie One" w:hAnsi="Nixie One"/>
+          <w:rtl w:val="0"/>
+        </w:rPr>
+        <w:t xml:space="preserve">m</w:t>
+      </w:r>
+      <w:r>
+        <w:rPr>
+          <w:rFonts w:ascii="Nixie One" w:cs="Nixie One" w:eastAsia="Nixie One" w:hAnsi="Nixie One"/>
+          <w:b w:val="1"/>
+          <w:rtl w:val="0"/>
+        </w:rPr>
+        <w:t xml:space="preserve">m</w:t>
+      </w:r>
+      <w:r>
+        <w:rPr>
+          <w:rFonts w:ascii="Nixie One" w:cs="Nixie One" w:eastAsia="Nixie One" w:hAnsi="Nixie One"/>
+          <w:rtl w:val="0"/>
+        </w:rPr>
+        <w:t xml:space="preserve">e</w:t>
+      </w:r>
+      <w:r>
+        <w:rPr>
+          <w:rFonts w:ascii="Nixie One" w:cs="Nixie One" w:eastAsia="Nixie One" w:hAnsi="Nixie One"/>
+          <w:b w:val="1"/>
+          <w:rtl w:val="0"/>
+        </w:rPr>
+        <w:t xml:space="preserve">n</w:t>
+      </w:r>
+      <w:r>
+        <w:rPr>
+          <w:rFonts w:ascii="Nixie One" w:cs="Nixie One" w:eastAsia="Nixie One" w:hAnsi="Nixie One"/>
+          <w:rtl w:val="0"/>
+        </w:rPr>
+        <w:t xml:space="preserve">t</w:t>
+      </w:r>
+      <w:r>
+        <w:rPr>
+          <w:rFonts w:ascii="Nixie One" w:cs="Nixie One" w:eastAsia="Nixie One" w:hAnsi="Nixie One"/>
+          <w:b w:val="1"/>
+          <w:rtl w:val="0"/>
+        </w:rPr>
+        <w:t xml:space="preserve">a</w:t>
+      </w:r>
+      <w:r>
+        <w:rPr>
+          <w:rFonts w:ascii="Nixie One" w:cs="Nixie One" w:eastAsia="Nixie One" w:hAnsi="Nixie One"/>
+          <w:rtl w:val="0"/>
+        </w:rPr>
+        <w:t xml:space="preserve">t</w:t>
+      </w:r>
+      <w:r>
+        <w:rPr>
+          <w:rFonts w:ascii="Nixie One" w:cs="Nixie One" w:eastAsia="Nixie One" w:hAnsi="Nixie One"/>
+          <w:b w:val="1"/>
+          <w:rtl w:val="0"/>
+        </w:rPr>
+        <w:t xml:space="preserve">o</w:t>
+      </w:r>
+      <w:r>
+        <w:rPr>
+          <w:rFonts w:ascii="Nixie One" w:cs="Nixie One" w:eastAsia="Nixie One" w:hAnsi="Nixie One"/>
+          <w:rtl w:val="0"/>
+        </w:rPr>
+        <w:t xml:space="preserve">r </w:t>
+      </w:r>
+      <w:r>
+        <w:rPr>
+          <w:rFonts w:ascii="Nixie One" w:cs="Nixie One" w:eastAsia="Nixie One" w:hAnsi="Nixie One"/>
+          <w:b w:val="1"/>
+          <w:rtl w:val="0"/>
+        </w:rPr>
+        <w:t xml:space="preserve">B</w:t>
+      </w:r>
+      <w:r>
+        <w:rPr>
+          <w:rFonts w:ascii="Nixie One" w:cs="Nixie One" w:eastAsia="Nixie One" w:hAnsi="Nixie One"/>
+          <w:rtl w:val="0"/>
+        </w:rPr>
+        <w:t xml:space="preserve">o</w:t>
+      </w:r>
+      <w:r>
+        <w:rPr>
+          <w:rFonts w:ascii="Nixie One" w:cs="Nixie One" w:eastAsia="Nixie One" w:hAnsi="Nixie One"/>
+          <w:b w:val="1"/>
+          <w:rtl w:val="0"/>
+        </w:rPr>
+        <w:t xml:space="preserve">t</w:t>
+      </w:r>
+      <w:r>
+        <w:rPr>
+          <w:rFonts w:ascii="Nixie One" w:cs="Nixie One" w:eastAsia="Nixie One" w:hAnsi="Nixie One"/>
+          <w:rtl w:val="0"/>
+        </w:rPr>
+        <w:t xml:space="preserve"> - </w:t>
+      </w:r>
+      <w:r>
+        <w:rPr>
+          <w:rFonts w:ascii="Nixie One" w:cs="Nixie One" w:eastAsia="Nixie One" w:hAnsi="Nixie One"/>
+          <w:b w:val="1"/>
+          <w:rtl w:val="0"/>
+        </w:rPr>
+        <w:t xml:space="preserve">A</w:t>
+      </w:r>
+      <w:r>
+        <w:rPr>
+          <w:rFonts w:ascii="Nixie One" w:cs="Nixie One" w:eastAsia="Nixie One" w:hAnsi="Nixie One"/>
+          <w:rtl w:val="0"/>
+        </w:rPr>
+        <w:t xml:space="preserve">b</w:t>
+      </w:r>
+      <w:r>
+        <w:rPr>
+          <w:rFonts w:ascii="Nixie One" w:cs="Nixie One" w:eastAsia="Nixie One" w:hAnsi="Nixie One"/>
+          <w:b w:val="1"/>
+          <w:rtl w:val="0"/>
+        </w:rPr>
+        <w:t xml:space="preserve">s</w:t>
+      </w:r>
+      <w:r>
+        <w:rPr>
+          <w:rFonts w:ascii="Nixie One" w:cs="Nixie One" w:eastAsia="Nixie One" w:hAnsi="Nixie One"/>
+          <w:rtl w:val="0"/>
+        </w:rPr>
+        <w:t xml:space="preserve">u</w:t>
+      </w:r>
+      <w:r>
+        <w:rPr>
+          <w:rFonts w:ascii="Nixie One" w:cs="Nixie One" w:eastAsia="Nixie One" w:hAnsi="Nixie One"/>
+          <w:b w:val="1"/>
+          <w:rtl w:val="0"/>
+        </w:rPr>
+        <w:t xml:space="preserve">r</w:t>
+      </w:r>
+      <w:r>
+        <w:rPr>
+          <w:rFonts w:ascii="Nixie One" w:cs="Nixie One" w:eastAsia="Nixie One" w:hAnsi="Nixie One"/>
+          <w:rtl w:val="0"/>
+        </w:rPr>
+        <w:t xml:space="preserve">d</w:t>
+      </w:r>
+      <w:r>
+        <w:rPr>
+          <w:rFonts w:ascii="Nixie One" w:cs="Nixie One" w:eastAsia="Nixie One" w:hAnsi="Nixie One"/>
+          <w:b w:val="1"/>
+          <w:rtl w:val="0"/>
+        </w:rPr>
+        <w:t xml:space="preserve">l</w:t>
+      </w:r>
+      <w:r>
+        <w:rPr>
+          <w:rFonts w:ascii="Nixie One" w:cs="Nixie One" w:eastAsia="Nixie One" w:hAnsi="Nixie One"/>
+          <w:rtl w:val="0"/>
+        </w:rPr>
+        <w:t xml:space="preserve">y </w:t>
+      </w:r>
+      <w:r>
+        <w:rPr>
+          <w:rFonts w:ascii="Nixie One" w:cs="Nixie One" w:eastAsia="Nixie One" w:hAnsi="Nixie One"/>
+          <w:b w:val="1"/>
+          <w:rtl w:val="0"/>
+        </w:rPr>
+        <w:t xml:space="preserve">I</w:t>
+      </w:r>
+      <w:r>
+        <w:rPr>
+          <w:rFonts w:ascii="Nixie One" w:cs="Nixie One" w:eastAsia="Nixie One" w:hAnsi="Nixie One"/>
+          <w:rtl w:val="0"/>
+        </w:rPr>
+        <w:t xml:space="preserve">n</w:t>
+      </w:r>
+      <w:r>
+        <w:rPr>
+          <w:rFonts w:ascii="Nixie One" w:cs="Nixie One" w:eastAsia="Nixie One" w:hAnsi="Nixie One"/>
+          <w:b w:val="1"/>
+          <w:rtl w:val="0"/>
+        </w:rPr>
+        <w:t xml:space="preserve">t</w:t>
+      </w:r>
+      <w:r>
+        <w:rPr>
+          <w:rFonts w:ascii="Nixie One" w:cs="Nixie One" w:eastAsia="Nixie One" w:hAnsi="Nixie One"/>
+          <w:rtl w:val="0"/>
+        </w:rPr>
+        <w:t xml:space="preserve">e</w:t>
+      </w:r>
+      <w:r>
+        <w:rPr>
+          <w:rFonts w:ascii="Nixie One" w:cs="Nixie One" w:eastAsia="Nixie One" w:hAnsi="Nixie One"/>
+          <w:b w:val="1"/>
+          <w:rtl w:val="0"/>
+        </w:rPr>
+        <w:t xml:space="preserve">l</w:t>
+      </w:r>
+      <w:r>
+        <w:rPr>
+          <w:rFonts w:ascii="Nixie One" w:cs="Nixie One" w:eastAsia="Nixie One" w:hAnsi="Nixie One"/>
+          <w:rtl w:val="0"/>
+        </w:rPr>
+        <w:t xml:space="preserve">l</w:t>
+      </w:r>
+      <w:r>
+        <w:rPr>
+          <w:rFonts w:ascii="Nixie One" w:cs="Nixie One" w:eastAsia="Nixie One" w:hAnsi="Nixie One"/>
+          <w:b w:val="1"/>
+          <w:rtl w:val="0"/>
+        </w:rPr>
+        <w:t xml:space="preserve">i</w:t>
+      </w:r>
+      <w:r>
+        <w:rPr>
+          <w:rFonts w:ascii="Nixie One" w:cs="Nixie One" w:eastAsia="Nixie One" w:hAnsi="Nixie One"/>
+          <w:rtl w:val="0"/>
+        </w:rPr>
+        <w:t xml:space="preserve">g</w:t>
+      </w:r>
+      <w:r>
+        <w:rPr>
+          <w:rFonts w:ascii="Nixie One" w:cs="Nixie One" w:eastAsia="Nixie One" w:hAnsi="Nixie One"/>
+          <w:b w:val="1"/>
+          <w:rtl w:val="0"/>
+        </w:rPr>
+        <w:t xml:space="preserve">e</w:t>
+      </w:r>
+      <w:r>
+        <w:rPr>
+          <w:rFonts w:ascii="Nixie One" w:cs="Nixie One" w:eastAsia="Nixie One" w:hAnsi="Nixie One"/>
+          <w:rtl w:val="0"/>
+        </w:rPr>
+        <w:t xml:space="preserve">n</w:t>
+      </w:r>
+      <w:r>
+        <w:rPr>
+          <w:rFonts w:ascii="Nixie One" w:cs="Nixie One" w:eastAsia="Nixie One" w:hAnsi="Nixie One"/>
+          <w:b w:val="1"/>
+          <w:rtl w:val="0"/>
+        </w:rPr>
+        <w:t xml:space="preserve">t</w:t>
       </w:r>
     </w:p>
     <w:p>
@@ -199,7 +448,7 @@
           <w:szCs w:val="18"/>
           <w:rtl w:val="0"/>
         </w:rPr>
-        <w:t xml:space="preserve">, </w:t>
+        <w:t xml:space="preserve">, 912969611 </w:t>
       </w:r>
     </w:p>
     <w:p>
@@ -348,388 +597,339 @@
         <w:contextualSpacing w:val="0"/>
         <w:jc w:val="both"/>
         <w:rPr>
+          <w:rFonts w:ascii="Open Sans" w:cs="Open Sans" w:eastAsia="Open Sans" w:hAnsi="Open Sans"/>
+          <w:b w:val="1"/>
+        </w:rPr>
+      </w:pPr>
+      <w:bookmarkStart w:colFirst="0" w:colLast="0" w:name="_x6tlnnphq95u" w:id="3"/>
+      <w:bookmarkEnd w:id="3"/>
+      <w:r>
+        <w:rPr>
           <w:rFonts w:ascii="Nixie One" w:cs="Nixie One" w:eastAsia="Nixie One" w:hAnsi="Nixie One"/>
           <w:sz w:val="28"/>
           <w:szCs w:val="28"/>
-        </w:rPr>
-      </w:pPr>
-      <w:bookmarkStart w:colFirst="0" w:colLast="0" w:name="_x6tlnnphq95u" w:id="3"/>
-      <w:bookmarkEnd w:id="3"/>
-      <w:r>
+          <w:rtl w:val="0"/>
+        </w:rPr>
+        <w:t xml:space="preserve">Problem and Contribution Statement</w:t>
+      </w:r>
+      <w:r>
+        <w:rPr>
+          <w:rtl w:val="0"/>
+        </w:rPr>
+      </w:r>
+    </w:p>
+    <w:p>
+      <w:pPr>
+        <w:widowControl w:val="0"/>
+        <w:spacing w:after="40" w:lineRule="auto"/>
+        <w:ind w:firstLine="720"/>
+        <w:contextualSpacing w:val="0"/>
+        <w:jc w:val="both"/>
+        <w:rPr>
+          <w:rFonts w:ascii="Open Sans" w:cs="Open Sans" w:eastAsia="Open Sans" w:hAnsi="Open Sans"/>
+          <w:b w:val="1"/>
+          <w:sz w:val="20"/>
+          <w:szCs w:val="20"/>
+        </w:rPr>
+      </w:pPr>
+      <w:r>
+        <w:rPr>
+          <w:rFonts w:ascii="Open Sans" w:cs="Open Sans" w:eastAsia="Open Sans" w:hAnsi="Open Sans"/>
+          <w:sz w:val="20"/>
+          <w:szCs w:val="20"/>
+          <w:rtl w:val="0"/>
+        </w:rPr>
+        <w:t xml:space="preserve">Currently in StarCraft II, players can watch the replay or look at the post-game stats to see how they matched up against their opponent. By watching the replay, a player can see what actions their opponent take throughout different phrases of the game. But, it may be difficult to determine which actions or phrases in the game that is a key turning point. Our tool can act as a live commentator on their own gameplay and make watching replays more fun; at the same time, assist the player to identify key points in the game.</w:t>
+      </w:r>
+      <w:r>
+        <w:rPr>
+          <w:rFonts w:ascii="Open Sans" w:cs="Open Sans" w:eastAsia="Open Sans" w:hAnsi="Open Sans"/>
+          <w:b w:val="1"/>
+          <w:sz w:val="20"/>
+          <w:szCs w:val="20"/>
+          <w:rtl w:val="0"/>
+        </w:rPr>
+        <w:t xml:space="preserve"> </w:t>
+      </w:r>
+      <w:r>
+        <w:rPr>
+          <w:rFonts w:ascii="Open Sans" w:cs="Open Sans" w:eastAsia="Open Sans" w:hAnsi="Open Sans"/>
+          <w:sz w:val="20"/>
+          <w:szCs w:val="20"/>
+          <w:rtl w:val="0"/>
+        </w:rPr>
+        <w:t xml:space="preserve">Based on our preliminary research, we believe that no significant work has been done on this problem and the only tool that the new users have right now is watching professional tournaments or streamers on youtube or twitch and learn from there. However, we believe that live commentary on the player own’s replay would significantly help them learn to play better.</w:t>
+      </w:r>
+      <w:r>
+        <w:rPr>
+          <w:rtl w:val="0"/>
+        </w:rPr>
+      </w:r>
+    </w:p>
+    <w:p>
+      <w:pPr>
+        <w:widowControl w:val="0"/>
+        <w:spacing w:after="40" w:line="288" w:lineRule="auto"/>
+        <w:ind w:firstLine="720"/>
+        <w:contextualSpacing w:val="0"/>
+        <w:jc w:val="both"/>
+        <w:rPr>
+          <w:rFonts w:ascii="Open Sans" w:cs="Open Sans" w:eastAsia="Open Sans" w:hAnsi="Open Sans"/>
+          <w:sz w:val="20"/>
+          <w:szCs w:val="20"/>
+        </w:rPr>
+      </w:pPr>
+      <w:r>
+        <w:rPr>
+          <w:rFonts w:ascii="Open Sans" w:cs="Open Sans" w:eastAsia="Open Sans" w:hAnsi="Open Sans"/>
+          <w:sz w:val="20"/>
+          <w:szCs w:val="20"/>
+          <w:rtl w:val="0"/>
+        </w:rPr>
+        <w:t xml:space="preserve">One of the focuses of artificial intelligence in general is to try and model the human mind and philosophy, and this could be related to the problem we’re trying to solve with this bot. Commentating is a job that great Esports casters take years to master, and that too the problem is they would never cast a game that happens between two casual players. A solution would be a bot that is able to provide useful information on impactful events happening in the game. We wonder how accurate we can make a bot that learns how to commentate and what to commentate on games depending on how important an action is. We know that this will prove to be a fun and challenging problem to solve.</w:t>
+      </w:r>
+    </w:p>
+    <w:p>
+      <w:pPr>
+        <w:widowControl w:val="0"/>
+        <w:spacing w:after="40" w:line="288" w:lineRule="auto"/>
+        <w:ind w:firstLine="720"/>
+        <w:contextualSpacing w:val="0"/>
+        <w:jc w:val="both"/>
+        <w:rPr>
+          <w:rFonts w:ascii="Open Sans" w:cs="Open Sans" w:eastAsia="Open Sans" w:hAnsi="Open Sans"/>
+          <w:sz w:val="20"/>
+          <w:szCs w:val="20"/>
+        </w:rPr>
+      </w:pPr>
+      <w:r>
+        <w:rPr>
+          <w:rFonts w:ascii="Open Sans" w:cs="Open Sans" w:eastAsia="Open Sans" w:hAnsi="Open Sans"/>
+          <w:sz w:val="20"/>
+          <w:szCs w:val="20"/>
+          <w:rtl w:val="0"/>
+        </w:rPr>
+        <w:t xml:space="preserve">We will implement Support Vector Machines that first look at the list of actions that happens throughout the game and figure which actions are more important to provide commentary on.  Support Vector Machines are supervised learning models with associated learning algorithms that analyze data used for classification and regression analysis. Since we will have a lot of data to analyze given our replay dataset, a support vector machine would be able to predict whether a task is essential to the game. While training we will classify each task of the winner as a 1 and classify each task of the loser as a 0. This will allow us to predict the important task given more than one task. </w:t>
+      </w:r>
+    </w:p>
+    <w:p>
+      <w:pPr>
+        <w:widowControl w:val="0"/>
+        <w:spacing w:after="40" w:line="288" w:lineRule="auto"/>
+        <w:ind w:firstLine="720"/>
+        <w:contextualSpacing w:val="0"/>
+        <w:jc w:val="both"/>
+        <w:rPr>
+          <w:rFonts w:ascii="Open Sans" w:cs="Open Sans" w:eastAsia="Open Sans" w:hAnsi="Open Sans"/>
+          <w:b w:val="1"/>
+        </w:rPr>
+      </w:pPr>
+      <w:r>
+        <w:rPr>
+          <w:rFonts w:ascii="Open Sans" w:cs="Open Sans" w:eastAsia="Open Sans" w:hAnsi="Open Sans"/>
+          <w:sz w:val="20"/>
+          <w:szCs w:val="20"/>
+          <w:rtl w:val="0"/>
+        </w:rPr>
+        <w:t xml:space="preserve">Possible alternatives to determine how well a player did are the post-game stats, or an actual StarCraft II caster, however hiring a caster for a casual game is not realistic. Amateur players may find the post game stats to be overwhelming to analyze and pinpoint what aspect of the game to improve on. It also requires that spectators wait until the game is over to see how the players played relative to each other. Our solution, hopefully, will provide action-by-action (both important micro and macro actions) analysis to the user in real time. </w:t>
+      </w:r>
+      <w:r>
+        <w:rPr>
+          <w:rtl w:val="0"/>
+        </w:rPr>
+      </w:r>
+    </w:p>
+    <w:p>
+      <w:pPr>
+        <w:widowControl w:val="0"/>
+        <w:spacing w:after="40" w:line="288" w:lineRule="auto"/>
+        <w:contextualSpacing w:val="0"/>
+        <w:jc w:val="both"/>
+        <w:rPr>
+          <w:rFonts w:ascii="Open Sans" w:cs="Open Sans" w:eastAsia="Open Sans" w:hAnsi="Open Sans"/>
+          <w:b w:val="1"/>
+          <w:sz w:val="20"/>
+          <w:szCs w:val="20"/>
+        </w:rPr>
+      </w:pPr>
+      <w:r>
+        <w:rPr>
+          <w:rtl w:val="0"/>
+        </w:rPr>
+      </w:r>
+    </w:p>
+    <w:p>
+      <w:pPr>
+        <w:widowControl w:val="0"/>
+        <w:spacing w:after="40" w:line="288" w:lineRule="auto"/>
+        <w:contextualSpacing w:val="0"/>
+        <w:jc w:val="both"/>
+        <w:rPr>
+          <w:rFonts w:ascii="Open Sans" w:cs="Open Sans" w:eastAsia="Open Sans" w:hAnsi="Open Sans"/>
+          <w:b w:val="1"/>
+          <w:sz w:val="20"/>
+          <w:szCs w:val="20"/>
+        </w:rPr>
+      </w:pPr>
+      <w:r>
+        <w:rPr>
+          <w:rFonts w:ascii="Open Sans" w:cs="Open Sans" w:eastAsia="Open Sans" w:hAnsi="Open Sans"/>
+          <w:b w:val="1"/>
+          <w:sz w:val="20"/>
+          <w:szCs w:val="20"/>
+          <w:rtl w:val="0"/>
+        </w:rPr>
+        <w:t xml:space="preserve">Throughout the duration of the project, we were adamant on solving the original problem. We proposed on making a commentator bot that would be able to make intelligent commentary on a real Starcraft II game. Since this was a four week project, naturally we had to scope our project accordingly. At the end of 4 weeks, we were successful in setting up a commentator bot, capable of making intelligent commentary on any given replay. However we did slight modifications to our proposed contributions to solving the problem.</w:t>
+      </w:r>
+    </w:p>
+    <w:p>
+      <w:pPr>
+        <w:widowControl w:val="0"/>
+        <w:spacing w:after="40" w:line="288" w:lineRule="auto"/>
+        <w:contextualSpacing w:val="0"/>
+        <w:jc w:val="both"/>
+        <w:rPr>
+          <w:rFonts w:ascii="Open Sans" w:cs="Open Sans" w:eastAsia="Open Sans" w:hAnsi="Open Sans"/>
+          <w:b w:val="1"/>
+          <w:sz w:val="20"/>
+          <w:szCs w:val="20"/>
+        </w:rPr>
+      </w:pPr>
+      <w:r>
+        <w:rPr>
+          <w:rtl w:val="0"/>
+        </w:rPr>
+      </w:r>
+    </w:p>
+    <w:p>
+      <w:pPr>
+        <w:widowControl w:val="0"/>
+        <w:spacing w:after="40" w:line="288" w:lineRule="auto"/>
+        <w:contextualSpacing w:val="0"/>
+        <w:jc w:val="both"/>
+        <w:rPr>
+          <w:rFonts w:ascii="Open Sans" w:cs="Open Sans" w:eastAsia="Open Sans" w:hAnsi="Open Sans"/>
+          <w:b w:val="1"/>
+          <w:sz w:val="20"/>
+          <w:szCs w:val="20"/>
+        </w:rPr>
+      </w:pPr>
+      <w:r>
+        <w:rPr>
+          <w:rFonts w:ascii="Open Sans" w:cs="Open Sans" w:eastAsia="Open Sans" w:hAnsi="Open Sans"/>
+          <w:b w:val="1"/>
+          <w:sz w:val="20"/>
+          <w:szCs w:val="20"/>
+          <w:rtl w:val="0"/>
+        </w:rPr>
+        <w:t xml:space="preserve"> In our proposal, we mentioned that our model would be able to identify key points in the game and providing live commentary on the status of the game. In addition to this, we also proposed a bot that would be able to analyze whether an action is important enough to commentate. However, after analyzing the data, we decided on scoping our project in a slightly different manner. Rather than the bot understanding the importance of an action, we manually picked out actions that we thought would make a difference in the result of the game. This is because once we analysed the format in which we get the replay, we understood that some events happen a lot more often than other events (For example, Camera Events, Selection Events, etc.) and for an AI model determining what led to a victory for a player, these events should not considered of any importance. For other events, even though they could add value on determining the winner, the format of the trigger event that we get from API was too hard to contextualize and commentate on in simple english that users understand.  </w:t>
+      </w:r>
+    </w:p>
+    <w:p>
+      <w:pPr>
+        <w:widowControl w:val="0"/>
+        <w:spacing w:after="40" w:line="288" w:lineRule="auto"/>
+        <w:contextualSpacing w:val="0"/>
+        <w:jc w:val="both"/>
+        <w:rPr>
+          <w:rFonts w:ascii="Open Sans" w:cs="Open Sans" w:eastAsia="Open Sans" w:hAnsi="Open Sans"/>
+          <w:b w:val="1"/>
+          <w:sz w:val="20"/>
+          <w:szCs w:val="20"/>
+        </w:rPr>
+      </w:pPr>
+      <w:r>
+        <w:rPr>
+          <w:rtl w:val="0"/>
+        </w:rPr>
+      </w:r>
+    </w:p>
+    <w:p>
+      <w:pPr>
+        <w:widowControl w:val="0"/>
+        <w:spacing w:after="40" w:line="288" w:lineRule="auto"/>
+        <w:contextualSpacing w:val="0"/>
+        <w:jc w:val="both"/>
+        <w:rPr>
+          <w:rFonts w:ascii="Open Sans" w:cs="Open Sans" w:eastAsia="Open Sans" w:hAnsi="Open Sans"/>
+          <w:b w:val="1"/>
+          <w:sz w:val="20"/>
+          <w:szCs w:val="20"/>
+        </w:rPr>
+      </w:pPr>
+      <w:r>
+        <w:rPr>
+          <w:rFonts w:ascii="Open Sans" w:cs="Open Sans" w:eastAsia="Open Sans" w:hAnsi="Open Sans"/>
+          <w:b w:val="1"/>
+          <w:sz w:val="20"/>
+          <w:szCs w:val="20"/>
+          <w:rtl w:val="0"/>
+        </w:rPr>
+        <w:t xml:space="preserve">Other than this slight modification, we were able to make intelligent commentary on a replay. We are able to contextualize our data and not print every event naively. Moreover, we are able to make a biased commentary based on how well a team is doing at a particular instance in the game. </w:t>
+      </w:r>
+    </w:p>
+    <w:p>
+      <w:pPr>
+        <w:widowControl w:val="0"/>
+        <w:spacing w:after="40" w:line="288" w:lineRule="auto"/>
+        <w:contextualSpacing w:val="0"/>
+        <w:jc w:val="both"/>
+        <w:rPr>
+          <w:rFonts w:ascii="Open Sans" w:cs="Open Sans" w:eastAsia="Open Sans" w:hAnsi="Open Sans"/>
+          <w:b w:val="1"/>
+          <w:sz w:val="20"/>
+          <w:szCs w:val="20"/>
+        </w:rPr>
+      </w:pPr>
+      <w:r>
+        <w:rPr>
+          <w:rtl w:val="0"/>
+        </w:rPr>
+      </w:r>
+    </w:p>
+    <w:p>
+      <w:pPr>
+        <w:widowControl w:val="0"/>
+        <w:spacing w:after="40" w:line="288" w:lineRule="auto"/>
+        <w:contextualSpacing w:val="0"/>
+        <w:jc w:val="both"/>
+        <w:rPr>
+          <w:rFonts w:ascii="Open Sans" w:cs="Open Sans" w:eastAsia="Open Sans" w:hAnsi="Open Sans"/>
+          <w:sz w:val="18"/>
+          <w:szCs w:val="18"/>
+        </w:rPr>
+      </w:pPr>
+      <w:r>
+        <w:rPr>
+          <w:rFonts w:ascii="Open Sans" w:cs="Open Sans" w:eastAsia="Open Sans" w:hAnsi="Open Sans"/>
+          <w:b w:val="1"/>
+          <w:sz w:val="20"/>
+          <w:szCs w:val="20"/>
+          <w:rtl w:val="0"/>
+        </w:rPr>
+        <w:t xml:space="preserve">One of the primary reasons we chose this solution given possible alternatives was the fact that this solution was feasible given the time restrictions. Some of the important tasks that were required for the completion of this project were much more challenging than we had anticipated. One particular naive task that we all struggled the most in was successfully being able to parse replay files. Since most of the replay parsers work on previous versions of starcraft and are not updated frequently by developers of the Starcraft community, it was very challenging to find a good replay parser that works on the most recent starcraft generated replays. </w:t>
+      </w:r>
+      <w:r>
+        <w:rPr>
+          <w:rtl w:val="0"/>
+        </w:rPr>
+      </w:r>
+    </w:p>
+    <w:p>
+      <w:pPr>
+        <w:pStyle w:val="Heading1"/>
+        <w:widowControl w:val="0"/>
+        <w:spacing w:after="40" w:line="288" w:lineRule="auto"/>
+        <w:contextualSpacing w:val="0"/>
+        <w:jc w:val="both"/>
         <w:rPr>
           <w:rFonts w:ascii="Nixie One" w:cs="Nixie One" w:eastAsia="Nixie One" w:hAnsi="Nixie One"/>
           <w:sz w:val="28"/>
           <w:szCs w:val="28"/>
-          <w:rtl w:val="0"/>
-        </w:rPr>
-        <w:t xml:space="preserve">Problem and Contribution Statement [20 points]</w:t>
-      </w:r>
-    </w:p>
-    <w:p>
-      <w:pPr>
-        <w:widowControl w:val="0"/>
-        <w:spacing w:after="40" w:line="288" w:lineRule="auto"/>
-        <w:contextualSpacing w:val="0"/>
-        <w:jc w:val="both"/>
-        <w:rPr>
-          <w:rFonts w:ascii="Open Sans" w:cs="Open Sans" w:eastAsia="Open Sans" w:hAnsi="Open Sans"/>
-          <w:sz w:val="18"/>
-          <w:szCs w:val="18"/>
-        </w:rPr>
-      </w:pPr>
-      <w:r>
-        <w:rPr>
-          <w:rFonts w:ascii="Open Sans" w:cs="Open Sans" w:eastAsia="Open Sans" w:hAnsi="Open Sans"/>
-          <w:sz w:val="18"/>
-          <w:szCs w:val="18"/>
-          <w:rtl w:val="0"/>
-        </w:rPr>
-        <w:t xml:space="preserve">In this section, you will describe the problem you want to solve. You should answer the following questions:</w:t>
-      </w:r>
-    </w:p>
-    <w:p>
-      <w:pPr>
-        <w:widowControl w:val="0"/>
-        <w:spacing w:after="40" w:line="288" w:lineRule="auto"/>
-        <w:contextualSpacing w:val="0"/>
-        <w:jc w:val="both"/>
-        <w:rPr>
-          <w:rFonts w:ascii="Open Sans" w:cs="Open Sans" w:eastAsia="Open Sans" w:hAnsi="Open Sans"/>
-          <w:b w:val="1"/>
-        </w:rPr>
-      </w:pPr>
-      <w:r>
-        <w:rPr>
-          <w:rtl w:val="0"/>
-        </w:rPr>
-      </w:r>
-    </w:p>
-    <w:p>
-      <w:pPr>
-        <w:widowControl w:val="0"/>
-        <w:spacing w:after="40" w:lineRule="auto"/>
-        <w:ind w:firstLine="720"/>
-        <w:contextualSpacing w:val="0"/>
-        <w:jc w:val="both"/>
-        <w:rPr>
-          <w:rFonts w:ascii="Open Sans" w:cs="Open Sans" w:eastAsia="Open Sans" w:hAnsi="Open Sans"/>
-          <w:b w:val="1"/>
-          <w:sz w:val="20"/>
-          <w:szCs w:val="20"/>
-        </w:rPr>
-      </w:pPr>
-      <w:r>
-        <w:rPr>
-          <w:rFonts w:ascii="Open Sans" w:cs="Open Sans" w:eastAsia="Open Sans" w:hAnsi="Open Sans"/>
-          <w:sz w:val="20"/>
-          <w:szCs w:val="20"/>
-          <w:rtl w:val="0"/>
-        </w:rPr>
-        <w:t xml:space="preserve">Currently in StarCraft II, players can watch the replay or look at the post-game stats to see how they matched up against their opponent. By watching the replay, a player can see what actions their opponent take throughout different phrases of the game. But, it may be difficult to determine which actions or phrases in the game that is a key turning point. Our tool can act as a live commentator on their own gameplay and make watching replays more fun; at the same time, assist the player to identify key points in the game.</w:t>
-      </w:r>
-      <w:r>
-        <w:rPr>
-          <w:rFonts w:ascii="Open Sans" w:cs="Open Sans" w:eastAsia="Open Sans" w:hAnsi="Open Sans"/>
-          <w:b w:val="1"/>
-          <w:sz w:val="20"/>
-          <w:szCs w:val="20"/>
-          <w:rtl w:val="0"/>
-        </w:rPr>
-        <w:t xml:space="preserve"> </w:t>
-      </w:r>
-      <w:r>
-        <w:rPr>
-          <w:rFonts w:ascii="Open Sans" w:cs="Open Sans" w:eastAsia="Open Sans" w:hAnsi="Open Sans"/>
-          <w:sz w:val="20"/>
-          <w:szCs w:val="20"/>
-          <w:rtl w:val="0"/>
-        </w:rPr>
-        <w:t xml:space="preserve">Based on our preliminary research, we believe that no significant work has been done on this problem and the only tool that the new users have right now is watching professional tournaments or streamers on youtube or twitch and learn from there. However, we believe that live commentary on the player own’s replay would significantly help them learn to play better.</w:t>
-      </w:r>
-      <w:r>
-        <w:rPr>
-          <w:rtl w:val="0"/>
-        </w:rPr>
-      </w:r>
-    </w:p>
-    <w:p>
-      <w:pPr>
-        <w:widowControl w:val="0"/>
-        <w:spacing w:after="40" w:line="288" w:lineRule="auto"/>
-        <w:ind w:firstLine="720"/>
-        <w:contextualSpacing w:val="0"/>
-        <w:jc w:val="both"/>
-        <w:rPr>
-          <w:rFonts w:ascii="Open Sans" w:cs="Open Sans" w:eastAsia="Open Sans" w:hAnsi="Open Sans"/>
-          <w:sz w:val="20"/>
-          <w:szCs w:val="20"/>
-        </w:rPr>
-      </w:pPr>
-      <w:r>
-        <w:rPr>
-          <w:rFonts w:ascii="Open Sans" w:cs="Open Sans" w:eastAsia="Open Sans" w:hAnsi="Open Sans"/>
-          <w:sz w:val="20"/>
-          <w:szCs w:val="20"/>
-          <w:rtl w:val="0"/>
-        </w:rPr>
-        <w:t xml:space="preserve">One of the focuses of artificial intelligence in general is to try and model the human mind and philosophy, and this could be related to the problem we’re trying to solve with this bot. Commentating is a job that great Esports casters take years to master, and that too the problem is they would never cast a game that happens between two casual players. A solution would be a bot that is able to provide useful information on impactful events happening in the game. We wonder how accurate we can make a bot that learns how to commentate and what to commentate on games depending on how important an action is. We know that this will prove to be a fun and challenging problem to solve.</w:t>
-      </w:r>
-    </w:p>
-    <w:p>
-      <w:pPr>
-        <w:widowControl w:val="0"/>
-        <w:spacing w:after="40" w:line="288" w:lineRule="auto"/>
-        <w:ind w:firstLine="720"/>
-        <w:contextualSpacing w:val="0"/>
-        <w:jc w:val="both"/>
-        <w:rPr>
-          <w:rFonts w:ascii="Open Sans" w:cs="Open Sans" w:eastAsia="Open Sans" w:hAnsi="Open Sans"/>
-          <w:sz w:val="20"/>
-          <w:szCs w:val="20"/>
-        </w:rPr>
-      </w:pPr>
-      <w:r>
-        <w:rPr>
-          <w:rFonts w:ascii="Open Sans" w:cs="Open Sans" w:eastAsia="Open Sans" w:hAnsi="Open Sans"/>
-          <w:sz w:val="20"/>
-          <w:szCs w:val="20"/>
-          <w:rtl w:val="0"/>
-        </w:rPr>
-        <w:t xml:space="preserve">We will implement Support Vector Machines that first look at the list of actions that happens throughout the game and figure which actions are more important to provide commentary on.  Support Vector Machines are supervised learning models with associated learning algorithms that analyze data used for classification and regression analysis. Since we will have a lot of data to analyze given our replay dataset, a support vector machine would be able to predict whether a task is essential to the game. While training we will classify each task of the winner as a 1 and classify each task of the loser as a 0. This will allow us to predict the important task given more than one task. </w:t>
-      </w:r>
-    </w:p>
-    <w:p>
-      <w:pPr>
-        <w:widowControl w:val="0"/>
-        <w:spacing w:after="40" w:line="288" w:lineRule="auto"/>
-        <w:ind w:firstLine="720"/>
-        <w:contextualSpacing w:val="0"/>
-        <w:jc w:val="both"/>
-        <w:rPr>
-          <w:rFonts w:ascii="Open Sans" w:cs="Open Sans" w:eastAsia="Open Sans" w:hAnsi="Open Sans"/>
-          <w:b w:val="1"/>
-        </w:rPr>
-      </w:pPr>
-      <w:r>
-        <w:rPr>
-          <w:rFonts w:ascii="Open Sans" w:cs="Open Sans" w:eastAsia="Open Sans" w:hAnsi="Open Sans"/>
-          <w:sz w:val="20"/>
-          <w:szCs w:val="20"/>
-          <w:rtl w:val="0"/>
-        </w:rPr>
-        <w:t xml:space="preserve">Possible alternatives to determine how well a player did are the post-game stats, or an actual StarCraft II caster, however hiring a caster for a casual game is not realistic. Amateur players may find the post game stats to be overwhelming to analyze and pinpoint what aspect of the game to improve on. It also requires that spectators wait until the game is over to see how the players played relative to each other. Our solution, hopefully, will provide action-by-action (both important micro and macro actions) analysis to the user in real time. </w:t>
-      </w:r>
-      <w:r>
-        <w:rPr>
-          <w:rtl w:val="0"/>
-        </w:rPr>
-      </w:r>
-    </w:p>
-    <w:p>
-      <w:pPr>
-        <w:widowControl w:val="0"/>
-        <w:spacing w:after="40" w:line="288" w:lineRule="auto"/>
-        <w:contextualSpacing w:val="0"/>
-        <w:jc w:val="both"/>
-        <w:rPr>
-          <w:rFonts w:ascii="Open Sans" w:cs="Open Sans" w:eastAsia="Open Sans" w:hAnsi="Open Sans"/>
-          <w:b w:val="1"/>
-          <w:sz w:val="20"/>
-          <w:szCs w:val="20"/>
-        </w:rPr>
-      </w:pPr>
-      <w:r>
-        <w:rPr>
-          <w:rtl w:val="0"/>
-        </w:rPr>
-      </w:r>
-    </w:p>
-    <w:p>
-      <w:pPr>
-        <w:widowControl w:val="0"/>
-        <w:spacing w:after="40" w:line="288" w:lineRule="auto"/>
-        <w:contextualSpacing w:val="0"/>
-        <w:jc w:val="both"/>
-        <w:rPr>
-          <w:rFonts w:ascii="Open Sans" w:cs="Open Sans" w:eastAsia="Open Sans" w:hAnsi="Open Sans"/>
-          <w:b w:val="1"/>
-          <w:sz w:val="20"/>
-          <w:szCs w:val="20"/>
-        </w:rPr>
-      </w:pPr>
-      <w:r>
-        <w:rPr>
-          <w:rFonts w:ascii="Open Sans" w:cs="Open Sans" w:eastAsia="Open Sans" w:hAnsi="Open Sans"/>
-          <w:b w:val="1"/>
-          <w:sz w:val="20"/>
-          <w:szCs w:val="20"/>
-          <w:rtl w:val="0"/>
-        </w:rPr>
-        <w:t xml:space="preserve">Throughout the duration of the project, we were adamant on solving the original problem. We proposed on making a commentator bot that would be able to make intelligent commentary on a real Starcraft II game. Since this was a four week project, naturally we had to scope our project accordingly. At the end of 4 weeks, we were successful in setting up a commentator bot, capable of making intelligent commentary on any given replay. However we did slight modifications to our proposed contributions to solving the problem.</w:t>
-      </w:r>
-    </w:p>
-    <w:p>
-      <w:pPr>
-        <w:widowControl w:val="0"/>
-        <w:spacing w:after="40" w:line="288" w:lineRule="auto"/>
-        <w:contextualSpacing w:val="0"/>
-        <w:jc w:val="both"/>
-        <w:rPr>
-          <w:rFonts w:ascii="Open Sans" w:cs="Open Sans" w:eastAsia="Open Sans" w:hAnsi="Open Sans"/>
-          <w:b w:val="1"/>
-          <w:sz w:val="20"/>
-          <w:szCs w:val="20"/>
-        </w:rPr>
-      </w:pPr>
-      <w:r>
-        <w:rPr>
-          <w:rtl w:val="0"/>
-        </w:rPr>
-      </w:r>
-    </w:p>
-    <w:p>
-      <w:pPr>
-        <w:widowControl w:val="0"/>
-        <w:spacing w:after="40" w:line="288" w:lineRule="auto"/>
-        <w:contextualSpacing w:val="0"/>
-        <w:jc w:val="both"/>
-        <w:rPr>
-          <w:rFonts w:ascii="Open Sans" w:cs="Open Sans" w:eastAsia="Open Sans" w:hAnsi="Open Sans"/>
-          <w:b w:val="1"/>
-          <w:sz w:val="20"/>
-          <w:szCs w:val="20"/>
-        </w:rPr>
-      </w:pPr>
-      <w:r>
-        <w:rPr>
-          <w:rFonts w:ascii="Open Sans" w:cs="Open Sans" w:eastAsia="Open Sans" w:hAnsi="Open Sans"/>
-          <w:b w:val="1"/>
-          <w:sz w:val="20"/>
-          <w:szCs w:val="20"/>
-          <w:rtl w:val="0"/>
-        </w:rPr>
-        <w:t xml:space="preserve"> In our proposal, we mentioned that our model would be able to identify key points in the game and providing live commentary on the status of the game. In addition to this, we also proposed a bot that would be able to analyze whether an action is important enough to commentate. However, after analyzing the data, we decided on scoping our project in a slightly different manner. Rather than the bot understanding the importance of an action, we manually picked out actions that we thought would make a difference in the result of the game. This is because once we analysed the format in which we get the replay, we understood that some events happen a lot more often than other events (For example, Camera Events, Selection Events, etc.) and for an AI model determining what led to a victory for a player, these events should not considered of any importance. For other events, even though they could add value on determining the winner, the format of the trigger event that we get from API was too hard to contextualize and commentate on in simple english that users understand.  </w:t>
-      </w:r>
-    </w:p>
-    <w:p>
-      <w:pPr>
-        <w:widowControl w:val="0"/>
-        <w:spacing w:after="40" w:line="288" w:lineRule="auto"/>
-        <w:contextualSpacing w:val="0"/>
-        <w:jc w:val="both"/>
-        <w:rPr>
-          <w:rFonts w:ascii="Open Sans" w:cs="Open Sans" w:eastAsia="Open Sans" w:hAnsi="Open Sans"/>
-          <w:b w:val="1"/>
-          <w:sz w:val="20"/>
-          <w:szCs w:val="20"/>
-        </w:rPr>
-      </w:pPr>
-      <w:r>
-        <w:rPr>
-          <w:rtl w:val="0"/>
-        </w:rPr>
-      </w:r>
-    </w:p>
-    <w:p>
-      <w:pPr>
-        <w:widowControl w:val="0"/>
-        <w:spacing w:after="40" w:line="288" w:lineRule="auto"/>
-        <w:contextualSpacing w:val="0"/>
-        <w:jc w:val="both"/>
-        <w:rPr>
-          <w:rFonts w:ascii="Open Sans" w:cs="Open Sans" w:eastAsia="Open Sans" w:hAnsi="Open Sans"/>
-          <w:b w:val="1"/>
-          <w:sz w:val="20"/>
-          <w:szCs w:val="20"/>
-        </w:rPr>
-      </w:pPr>
-      <w:r>
-        <w:rPr>
-          <w:rFonts w:ascii="Open Sans" w:cs="Open Sans" w:eastAsia="Open Sans" w:hAnsi="Open Sans"/>
-          <w:b w:val="1"/>
-          <w:sz w:val="20"/>
-          <w:szCs w:val="20"/>
-          <w:rtl w:val="0"/>
-        </w:rPr>
-        <w:t xml:space="preserve">Other than this slight modification, we were able to make intelligent commentary on a replay. We are able to contextualize our data and not print every event naively. Moreover, we are able to make a biased commentary based on how well a team is doing at a particular instance in the game. </w:t>
-      </w:r>
-    </w:p>
-    <w:p>
-      <w:pPr>
-        <w:widowControl w:val="0"/>
-        <w:spacing w:after="40" w:line="288" w:lineRule="auto"/>
-        <w:contextualSpacing w:val="0"/>
-        <w:jc w:val="both"/>
-        <w:rPr>
-          <w:rFonts w:ascii="Open Sans" w:cs="Open Sans" w:eastAsia="Open Sans" w:hAnsi="Open Sans"/>
-          <w:b w:val="1"/>
-          <w:sz w:val="20"/>
-          <w:szCs w:val="20"/>
-        </w:rPr>
-      </w:pPr>
-      <w:r>
-        <w:rPr>
-          <w:rtl w:val="0"/>
-        </w:rPr>
-      </w:r>
-    </w:p>
-    <w:p>
-      <w:pPr>
-        <w:widowControl w:val="0"/>
-        <w:spacing w:after="40" w:line="288" w:lineRule="auto"/>
-        <w:contextualSpacing w:val="0"/>
-        <w:jc w:val="both"/>
-        <w:rPr>
-          <w:rFonts w:ascii="Open Sans" w:cs="Open Sans" w:eastAsia="Open Sans" w:hAnsi="Open Sans"/>
-          <w:b w:val="1"/>
-          <w:sz w:val="20"/>
-          <w:szCs w:val="20"/>
-        </w:rPr>
-      </w:pPr>
-      <w:r>
-        <w:rPr>
-          <w:rFonts w:ascii="Open Sans" w:cs="Open Sans" w:eastAsia="Open Sans" w:hAnsi="Open Sans"/>
-          <w:b w:val="1"/>
-          <w:sz w:val="20"/>
-          <w:szCs w:val="20"/>
-          <w:rtl w:val="0"/>
-        </w:rPr>
-        <w:t xml:space="preserve">One of the primary reasons we chose this solution given possible alternatives was the fact that this solution was feasible given the time restrictions. Some of the important tasks that were required for the completion of this project were much more challenging than we had anticipated. One particular task that we all struggled the most in was successfully being able to parse replay files. Since most of the replay parsers work on previous versions of starcraft and are not updated frequently by developers of the Starcraft community, it was very challenging to find a good replay parser that works on the most recent starcraft generated replays. </w:t>
-      </w:r>
-    </w:p>
-    <w:p>
-      <w:pPr>
-        <w:widowControl w:val="0"/>
-        <w:spacing w:after="40" w:line="288" w:lineRule="auto"/>
-        <w:contextualSpacing w:val="0"/>
-        <w:jc w:val="both"/>
-        <w:rPr>
-          <w:rFonts w:ascii="Open Sans" w:cs="Open Sans" w:eastAsia="Open Sans" w:hAnsi="Open Sans"/>
-          <w:sz w:val="18"/>
-          <w:szCs w:val="18"/>
-        </w:rPr>
-      </w:pPr>
-      <w:r>
-        <w:rPr>
-          <w:rFonts w:ascii="Open Sans" w:cs="Open Sans" w:eastAsia="Open Sans" w:hAnsi="Open Sans"/>
-          <w:sz w:val="18"/>
-          <w:szCs w:val="18"/>
-          <w:rtl w:val="0"/>
-        </w:rPr>
-        <w:t xml:space="preserve"> </w:t>
-      </w:r>
-    </w:p>
-    <w:p>
-      <w:pPr>
-        <w:widowControl w:val="0"/>
-        <w:spacing w:after="40" w:line="288" w:lineRule="auto"/>
-        <w:contextualSpacing w:val="0"/>
-        <w:jc w:val="both"/>
-        <w:rPr>
-          <w:rFonts w:ascii="Open Sans" w:cs="Open Sans" w:eastAsia="Open Sans" w:hAnsi="Open Sans"/>
-          <w:b w:val="1"/>
-        </w:rPr>
-      </w:pPr>
+        </w:rPr>
+      </w:pPr>
+      <w:bookmarkStart w:colFirst="0" w:colLast="0" w:name="_te8vgu23z6pt" w:id="4"/>
+      <w:bookmarkEnd w:id="4"/>
       <w:r>
         <w:rPr>
           <w:rFonts w:ascii="Nixie One" w:cs="Nixie One" w:eastAsia="Nixie One" w:hAnsi="Nixie One"/>
@@ -737,8 +937,14 @@
           <w:szCs w:val="28"/>
           <w:rtl w:val="0"/>
         </w:rPr>
-        <w:t xml:space="preserve">Design and Technical Approach [20 points]</w:t>
-      </w:r>
+        <w:t xml:space="preserve">Design and Technical Approach</w:t>
+      </w:r>
+    </w:p>
+    <w:p>
+      <w:pPr>
+        <w:contextualSpacing w:val="0"/>
+        <w:rPr/>
+      </w:pPr>
       <w:r>
         <w:rPr>
           <w:rtl w:val="0"/>
@@ -1047,16 +1253,16 @@
         <w:rPr>
           <w:rFonts w:ascii="Open Sans" w:cs="Open Sans" w:eastAsia="Open Sans" w:hAnsi="Open Sans"/>
           <w:b w:val="1"/>
-          <w:sz w:val="18"/>
-          <w:szCs w:val="18"/>
-        </w:rPr>
-      </w:pPr>
-      <w:r>
-        <w:rPr>
-          <w:rFonts w:ascii="Open Sans" w:cs="Open Sans" w:eastAsia="Open Sans" w:hAnsi="Open Sans"/>
-          <w:b w:val="1"/>
-          <w:sz w:val="18"/>
-          <w:szCs w:val="18"/>
+          <w:sz w:val="20"/>
+          <w:szCs w:val="20"/>
+        </w:rPr>
+      </w:pPr>
+      <w:r>
+        <w:rPr>
+          <w:rFonts w:ascii="Open Sans" w:cs="Open Sans" w:eastAsia="Open Sans" w:hAnsi="Open Sans"/>
+          <w:b w:val="1"/>
+          <w:sz w:val="20"/>
+          <w:szCs w:val="20"/>
           <w:rtl w:val="0"/>
         </w:rPr>
         <w:t xml:space="preserve">As discussed in the previous sections, getting replay data from the replays was the most time consuming part of the project. It took us almost two weeks to get it up and running. This caused us to prioritize the tasks that we would want to do in the project and which led us to not use NLP in creating sentences. The moment we got the replay data, our priority became to parse the data, and get meaningful events from the gameplay. We were creating a commentator bot and the priority was to get meaningful data from the replay. </w:t>
@@ -1071,35 +1277,35 @@
         <w:rPr>
           <w:rFonts w:ascii="Open Sans" w:cs="Open Sans" w:eastAsia="Open Sans" w:hAnsi="Open Sans"/>
           <w:b w:val="1"/>
-          <w:sz w:val="18"/>
-          <w:szCs w:val="18"/>
-        </w:rPr>
-      </w:pPr>
-      <w:r>
-        <w:rPr>
-          <w:rtl w:val="0"/>
-        </w:rPr>
-      </w:r>
-    </w:p>
-    <w:p>
-      <w:pPr>
-        <w:widowControl w:val="0"/>
-        <w:spacing w:after="40" w:line="288" w:lineRule="auto"/>
-        <w:contextualSpacing w:val="0"/>
-        <w:jc w:val="both"/>
-        <w:rPr>
-          <w:rFonts w:ascii="Open Sans" w:cs="Open Sans" w:eastAsia="Open Sans" w:hAnsi="Open Sans"/>
-          <w:b w:val="1"/>
-          <w:sz w:val="18"/>
-          <w:szCs w:val="18"/>
-        </w:rPr>
-      </w:pPr>
-      <w:r>
-        <w:rPr>
-          <w:rFonts w:ascii="Open Sans" w:cs="Open Sans" w:eastAsia="Open Sans" w:hAnsi="Open Sans"/>
-          <w:b w:val="1"/>
-          <w:sz w:val="18"/>
-          <w:szCs w:val="18"/>
+          <w:sz w:val="20"/>
+          <w:szCs w:val="20"/>
+        </w:rPr>
+      </w:pPr>
+      <w:r>
+        <w:rPr>
+          <w:rtl w:val="0"/>
+        </w:rPr>
+      </w:r>
+    </w:p>
+    <w:p>
+      <w:pPr>
+        <w:widowControl w:val="0"/>
+        <w:spacing w:after="40" w:line="288" w:lineRule="auto"/>
+        <w:contextualSpacing w:val="0"/>
+        <w:jc w:val="both"/>
+        <w:rPr>
+          <w:rFonts w:ascii="Open Sans" w:cs="Open Sans" w:eastAsia="Open Sans" w:hAnsi="Open Sans"/>
+          <w:b w:val="1"/>
+          <w:sz w:val="20"/>
+          <w:szCs w:val="20"/>
+        </w:rPr>
+      </w:pPr>
+      <w:r>
+        <w:rPr>
+          <w:rFonts w:ascii="Open Sans" w:cs="Open Sans" w:eastAsia="Open Sans" w:hAnsi="Open Sans"/>
+          <w:b w:val="1"/>
+          <w:sz w:val="20"/>
+          <w:szCs w:val="20"/>
           <w:rtl w:val="0"/>
         </w:rPr>
         <w:t xml:space="preserve">Therefore, we had a parser file made that would go through the replays and parse the data as required. </w:t>
@@ -1114,16 +1320,16 @@
         <w:rPr>
           <w:rFonts w:ascii="Open Sans" w:cs="Open Sans" w:eastAsia="Open Sans" w:hAnsi="Open Sans"/>
           <w:b w:val="1"/>
-          <w:sz w:val="18"/>
-          <w:szCs w:val="18"/>
-        </w:rPr>
-      </w:pPr>
-      <w:r>
-        <w:rPr>
-          <w:rFonts w:ascii="Open Sans" w:cs="Open Sans" w:eastAsia="Open Sans" w:hAnsi="Open Sans"/>
-          <w:b w:val="1"/>
-          <w:sz w:val="18"/>
-          <w:szCs w:val="18"/>
+          <w:sz w:val="20"/>
+          <w:szCs w:val="20"/>
+        </w:rPr>
+      </w:pPr>
+      <w:r>
+        <w:rPr>
+          <w:rFonts w:ascii="Open Sans" w:cs="Open Sans" w:eastAsia="Open Sans" w:hAnsi="Open Sans"/>
+          <w:b w:val="1"/>
+          <w:sz w:val="20"/>
+          <w:szCs w:val="20"/>
           <w:rtl w:val="0"/>
         </w:rPr>
         <w:t xml:space="preserve">We were mainly focused on the events object in the replay, which contained all the events that happened throughout the game. This object had data from the player info, to the object as well as the time it happened. From the events, we had to take out two major forms of information. a) Hot Vector Data for the SVM to run on and predict the status of the game. b)  as well commentator data that can be converted to understandable data. </w:t>
@@ -1138,110 +1344,48 @@
         <w:rPr>
           <w:rFonts w:ascii="Open Sans" w:cs="Open Sans" w:eastAsia="Open Sans" w:hAnsi="Open Sans"/>
           <w:b w:val="1"/>
-          <w:sz w:val="18"/>
-          <w:szCs w:val="18"/>
-        </w:rPr>
-      </w:pPr>
-      <w:r>
-        <w:rPr>
-          <w:rtl w:val="0"/>
-        </w:rPr>
-      </w:r>
-    </w:p>
-    <w:p>
-      <w:pPr>
-        <w:widowControl w:val="0"/>
-        <w:spacing w:after="40" w:line="288" w:lineRule="auto"/>
-        <w:contextualSpacing w:val="0"/>
-        <w:jc w:val="both"/>
-        <w:rPr>
-          <w:rFonts w:ascii="Open Sans" w:cs="Open Sans" w:eastAsia="Open Sans" w:hAnsi="Open Sans"/>
-          <w:b w:val="1"/>
-          <w:sz w:val="18"/>
-          <w:szCs w:val="18"/>
-        </w:rPr>
-      </w:pPr>
-      <w:r>
-        <w:rPr>
-          <w:rFonts w:ascii="Open Sans" w:cs="Open Sans" w:eastAsia="Open Sans" w:hAnsi="Open Sans"/>
-          <w:b w:val="1"/>
-          <w:sz w:val="18"/>
-          <w:szCs w:val="18"/>
+          <w:sz w:val="20"/>
+          <w:szCs w:val="20"/>
+        </w:rPr>
+      </w:pPr>
+      <w:r>
+        <w:rPr>
+          <w:rtl w:val="0"/>
+        </w:rPr>
+      </w:r>
+    </w:p>
+    <w:p>
+      <w:pPr>
+        <w:widowControl w:val="0"/>
+        <w:spacing w:after="40" w:line="288" w:lineRule="auto"/>
+        <w:contextualSpacing w:val="0"/>
+        <w:jc w:val="both"/>
+        <w:rPr>
+          <w:rFonts w:ascii="Open Sans" w:cs="Open Sans" w:eastAsia="Open Sans" w:hAnsi="Open Sans"/>
+          <w:b w:val="1"/>
+          <w:sz w:val="20"/>
+          <w:szCs w:val="20"/>
+        </w:rPr>
+      </w:pPr>
+      <w:r>
+        <w:rPr>
+          <w:rFonts w:ascii="Open Sans" w:cs="Open Sans" w:eastAsia="Open Sans" w:hAnsi="Open Sans"/>
+          <w:b w:val="1"/>
+          <w:sz w:val="20"/>
+          <w:szCs w:val="20"/>
           <w:rtl w:val="0"/>
         </w:rPr>
         <w:t xml:space="preserve">To run an SVM and predict the status of the game we had to send in data that an SVM can understand and compute. So first we did was to create arrays of events such as, it had the time it occurred, then the a 1 if event occurs and 0 if that event did not occur. Thus, creating one-hot vectors for each event, having a time in the start. This raw data was then passed to SVM Handler, that would create more meaningful data from it. We wanted our commentator not say biased commentary on all stages of the game. But to commentate on its thinking on who is winning the game at each minute. This goal forced us to concatenate the raw data, into an array one hot vector that we would feed in the SVM and give it whether we won or not, thus training the data. Our approach changed from the proposal, since we are now not focusing on what objects are important, but commentating on who is winning the game at each minute, because we could not find a way to prioritize events due to lack of time.</w:t>
-      </w:r>
-    </w:p>
-    <w:p>
-      <w:pPr>
-        <w:widowControl w:val="0"/>
-        <w:spacing w:after="40" w:line="288" w:lineRule="auto"/>
-        <w:contextualSpacing w:val="0"/>
-        <w:jc w:val="both"/>
-        <w:rPr>
-          <w:rFonts w:ascii="Open Sans" w:cs="Open Sans" w:eastAsia="Open Sans" w:hAnsi="Open Sans"/>
-          <w:b w:val="1"/>
-          <w:sz w:val="18"/>
-          <w:szCs w:val="18"/>
-        </w:rPr>
-      </w:pPr>
-      <w:r>
-        <w:rPr>
-          <w:rtl w:val="0"/>
-        </w:rPr>
-      </w:r>
-    </w:p>
-    <w:p>
-      <w:pPr>
-        <w:widowControl w:val="0"/>
-        <w:spacing w:after="40" w:line="288" w:lineRule="auto"/>
-        <w:contextualSpacing w:val="0"/>
-        <w:jc w:val="both"/>
-        <w:rPr>
-          <w:rFonts w:ascii="Open Sans" w:cs="Open Sans" w:eastAsia="Open Sans" w:hAnsi="Open Sans"/>
-          <w:b w:val="1"/>
-          <w:sz w:val="18"/>
-          <w:szCs w:val="18"/>
-        </w:rPr>
-      </w:pPr>
-      <w:r>
-        <w:rPr>
-          <w:rtl w:val="0"/>
-        </w:rPr>
-      </w:r>
-    </w:p>
-    <w:p>
-      <w:pPr>
-        <w:widowControl w:val="0"/>
-        <w:spacing w:after="40" w:line="288" w:lineRule="auto"/>
-        <w:contextualSpacing w:val="0"/>
-        <w:jc w:val="both"/>
-        <w:rPr>
-          <w:rFonts w:ascii="Open Sans" w:cs="Open Sans" w:eastAsia="Open Sans" w:hAnsi="Open Sans"/>
-          <w:b w:val="1"/>
-          <w:sz w:val="18"/>
-          <w:szCs w:val="18"/>
-        </w:rPr>
-      </w:pPr>
-      <w:r>
-        <w:rPr>
-          <w:rFonts w:ascii="Open Sans" w:cs="Open Sans" w:eastAsia="Open Sans" w:hAnsi="Open Sans"/>
-          <w:b w:val="1"/>
-          <w:sz w:val="18"/>
-          <w:szCs w:val="18"/>
-          <w:rtl w:val="0"/>
-        </w:rPr>
-        <w:t xml:space="preserve">Additionally, our hot vector for the svm changed throughout the project, based on results. Some events were more important than the others. Like camera events in the game, were not as important as unit died events. We prioritized these events based on results that we got from the SVM. For example, Zerg spawning larva was an event that happened quite often, and the commentator bot would use a lot of comment to convey this general action. In order to justify ignoring this particular action altogether, we tested wins with difference in larvae spawns in Zerg v Zerg matches. We see that more larvae consistently lead to more wins, so the final decision was to not commentate on the fact, but keep it in the one hot vector for future predictions.</w:t>
       </w:r>
       <w:r>
         <w:drawing>
           <wp:anchor allowOverlap="1" behindDoc="0" distB="114300" distT="114300" distL="114300" distR="114300" hidden="0" layoutInCell="1" locked="0" relativeHeight="0" simplePos="0">
             <wp:simplePos x="0" y="0"/>
             <wp:positionH relativeFrom="margin">
-              <wp:posOffset>-542924</wp:posOffset>
+              <wp:posOffset>-133349</wp:posOffset>
             </wp:positionH>
             <wp:positionV relativeFrom="paragraph">
-              <wp:posOffset>114300</wp:posOffset>
+              <wp:posOffset>2085975</wp:posOffset>
             </wp:positionV>
             <wp:extent cx="2509838" cy="1900053"/>
             <wp:effectExtent b="0" l="0" r="0" t="0"/>
@@ -1323,104 +1467,148 @@
         <w:rPr>
           <w:rFonts w:ascii="Open Sans" w:cs="Open Sans" w:eastAsia="Open Sans" w:hAnsi="Open Sans"/>
           <w:b w:val="1"/>
+          <w:sz w:val="20"/>
+          <w:szCs w:val="20"/>
+        </w:rPr>
+      </w:pPr>
+      <w:r>
+        <w:rPr>
+          <w:rFonts w:ascii="Open Sans" w:cs="Open Sans" w:eastAsia="Open Sans" w:hAnsi="Open Sans"/>
+          <w:b w:val="1"/>
+          <w:sz w:val="20"/>
+          <w:szCs w:val="20"/>
+          <w:rtl w:val="0"/>
+        </w:rPr>
+        <w:t xml:space="preserve">Additionally, our hot vector for the svm changed throughout the project, based on results. Some events were more important than the others. Like camera events in the game, were not as important as unit died events. We prioritized these events based on results that we got from the SVM. For example, Zerg spawning larva was an event that happened quite often, and the commentator bot would use a lot of comment to convey this general action. In order to justify ignoring this particular action altogether, we tested wins with difference in larvae spawns in Zerg v Zerg matches. We see that more larvae consistently lead to more wins, so the final decision was to not commentate on the fact, but keep it in the one hot vector for future predictions.</w:t>
+      </w:r>
+    </w:p>
+    <w:p>
+      <w:pPr>
+        <w:widowControl w:val="0"/>
+        <w:spacing w:after="40" w:line="288" w:lineRule="auto"/>
+        <w:contextualSpacing w:val="0"/>
+        <w:jc w:val="both"/>
+        <w:rPr>
+          <w:rFonts w:ascii="Open Sans" w:cs="Open Sans" w:eastAsia="Open Sans" w:hAnsi="Open Sans"/>
+          <w:b w:val="1"/>
+          <w:sz w:val="20"/>
+          <w:szCs w:val="20"/>
+        </w:rPr>
+      </w:pPr>
+      <w:r>
+        <w:rPr>
+          <w:rtl w:val="0"/>
+        </w:rPr>
+      </w:r>
+    </w:p>
+    <w:p>
+      <w:pPr>
+        <w:widowControl w:val="0"/>
+        <w:spacing w:after="40" w:line="288" w:lineRule="auto"/>
+        <w:contextualSpacing w:val="0"/>
+        <w:jc w:val="both"/>
+        <w:rPr>
+          <w:rFonts w:ascii="Open Sans" w:cs="Open Sans" w:eastAsia="Open Sans" w:hAnsi="Open Sans"/>
+          <w:b w:val="1"/>
+          <w:sz w:val="20"/>
+          <w:szCs w:val="20"/>
+        </w:rPr>
+      </w:pPr>
+      <w:r>
+        <w:rPr>
+          <w:rtl w:val="0"/>
+        </w:rPr>
+      </w:r>
+    </w:p>
+    <w:p>
+      <w:pPr>
+        <w:widowControl w:val="0"/>
+        <w:spacing w:after="40" w:line="288" w:lineRule="auto"/>
+        <w:contextualSpacing w:val="0"/>
+        <w:jc w:val="both"/>
+        <w:rPr>
+          <w:rFonts w:ascii="Open Sans" w:cs="Open Sans" w:eastAsia="Open Sans" w:hAnsi="Open Sans"/>
+          <w:b w:val="1"/>
+          <w:sz w:val="20"/>
+          <w:szCs w:val="20"/>
+        </w:rPr>
+      </w:pPr>
+      <w:r>
+        <w:rPr>
+          <w:rFonts w:ascii="Open Sans" w:cs="Open Sans" w:eastAsia="Open Sans" w:hAnsi="Open Sans"/>
+          <w:b w:val="1"/>
+          <w:sz w:val="20"/>
+          <w:szCs w:val="20"/>
+          <w:rtl w:val="0"/>
+        </w:rPr>
+        <w:t xml:space="preserve">For the commentator data, we first wanted to run NLP techniques to create sentences. But we were not able to do that since, we had object names and usernames changing at all points. TrueMaster.py, which is the main file of our project, got the data from the parser and called our print library that would print sentences based on time. We then had a print library, that would take in arguments and create sentences using simple string concatenation. We have 4-5 sentences for each case and a sentence is chosen at random to be printed on the screen, trying to make our AI, as human like as possible.</w:t>
+      </w:r>
+    </w:p>
+    <w:p>
+      <w:pPr>
+        <w:widowControl w:val="0"/>
+        <w:spacing w:after="40" w:line="288" w:lineRule="auto"/>
+        <w:contextualSpacing w:val="0"/>
+        <w:jc w:val="both"/>
+        <w:rPr>
+          <w:rFonts w:ascii="Open Sans" w:cs="Open Sans" w:eastAsia="Open Sans" w:hAnsi="Open Sans"/>
+          <w:b w:val="1"/>
+          <w:sz w:val="20"/>
+          <w:szCs w:val="20"/>
+        </w:rPr>
+      </w:pPr>
+      <w:r>
+        <w:rPr>
+          <w:rtl w:val="0"/>
+        </w:rPr>
+      </w:r>
+    </w:p>
+    <w:p>
+      <w:pPr>
+        <w:widowControl w:val="0"/>
+        <w:spacing w:after="40" w:line="288" w:lineRule="auto"/>
+        <w:contextualSpacing w:val="0"/>
+        <w:jc w:val="both"/>
+        <w:rPr>
+          <w:rFonts w:ascii="Open Sans" w:cs="Open Sans" w:eastAsia="Open Sans" w:hAnsi="Open Sans"/>
+          <w:b w:val="1"/>
+          <w:sz w:val="20"/>
+          <w:szCs w:val="20"/>
+        </w:rPr>
+      </w:pPr>
+      <w:r>
+        <w:rPr>
+          <w:rFonts w:ascii="Open Sans" w:cs="Open Sans" w:eastAsia="Open Sans" w:hAnsi="Open Sans"/>
+          <w:b w:val="1"/>
+          <w:sz w:val="20"/>
+          <w:szCs w:val="20"/>
+          <w:rtl w:val="0"/>
+        </w:rPr>
+        <w:t xml:space="preserve">Additionally, we could not create sentences from code so we focused on user experience. First, we created a animate file that would animate our print functions, as well structure the history of comments that the user sees as well as the time. The structure included a 5 line history for normal comments and 5 line history for AI comments as well as a current sentence space, as well as a timer on the terminal. This created a somewhat interactive experience for the user, other than just simple prints on the terminal . </w:t>
+      </w:r>
+    </w:p>
+    <w:p>
+      <w:pPr>
+        <w:widowControl w:val="0"/>
+        <w:spacing w:after="40" w:line="288" w:lineRule="auto"/>
+        <w:contextualSpacing w:val="0"/>
+        <w:jc w:val="both"/>
+        <w:rPr>
+          <w:rFonts w:ascii="Open Sans" w:cs="Open Sans" w:eastAsia="Open Sans" w:hAnsi="Open Sans"/>
+          <w:b w:val="1"/>
           <w:sz w:val="18"/>
           <w:szCs w:val="18"/>
         </w:rPr>
       </w:pPr>
       <w:r>
         <w:rPr>
-          <w:rFonts w:ascii="Open Sans" w:cs="Open Sans" w:eastAsia="Open Sans" w:hAnsi="Open Sans"/>
-          <w:b w:val="1"/>
-          <w:sz w:val="18"/>
-          <w:szCs w:val="18"/>
-          <w:rtl w:val="0"/>
-        </w:rPr>
-        <w:t xml:space="preserve">For the commentator data, we first wanted to run NLP techniques to create sentences. But we were not able to do that since, we had object names and usernames changing at all points. TrueMaster.py, which is the main file of our project, got the data from the parser and called our print library that would print sentences based on time. We then had a print library, that would take in arguments and create sentences using simple string concatenation. We have 4-5 sentences for each case and a sentence is chosen at random to be printed on the screen, trying to make our AI, as human like as possible.</w:t>
-      </w:r>
-    </w:p>
-    <w:p>
-      <w:pPr>
-        <w:widowControl w:val="0"/>
-        <w:spacing w:after="40" w:line="288" w:lineRule="auto"/>
-        <w:contextualSpacing w:val="0"/>
-        <w:jc w:val="both"/>
-        <w:rPr>
-          <w:rFonts w:ascii="Open Sans" w:cs="Open Sans" w:eastAsia="Open Sans" w:hAnsi="Open Sans"/>
-          <w:b w:val="1"/>
-          <w:sz w:val="18"/>
-          <w:szCs w:val="18"/>
-        </w:rPr>
-      </w:pPr>
-      <w:r>
-        <w:rPr>
-          <w:rtl w:val="0"/>
-        </w:rPr>
-      </w:r>
-    </w:p>
-    <w:p>
-      <w:pPr>
-        <w:widowControl w:val="0"/>
-        <w:spacing w:after="40" w:line="288" w:lineRule="auto"/>
-        <w:contextualSpacing w:val="0"/>
-        <w:jc w:val="both"/>
-        <w:rPr>
-          <w:rFonts w:ascii="Open Sans" w:cs="Open Sans" w:eastAsia="Open Sans" w:hAnsi="Open Sans"/>
-          <w:b w:val="1"/>
-          <w:sz w:val="18"/>
-          <w:szCs w:val="18"/>
-        </w:rPr>
-      </w:pPr>
-      <w:r>
-        <w:rPr>
-          <w:rFonts w:ascii="Open Sans" w:cs="Open Sans" w:eastAsia="Open Sans" w:hAnsi="Open Sans"/>
-          <w:b w:val="1"/>
-          <w:sz w:val="18"/>
-          <w:szCs w:val="18"/>
-          <w:rtl w:val="0"/>
-        </w:rPr>
-        <w:t xml:space="preserve">Additionally, we could not create sentences from code so we focused on user experience. First, we created a animate file that would animate our print functions, as well structure the history of comments that the user sees as well as the time. The structure included a 5 line history for normal comments and 5 line history for AI comments as well as a current sentence space, as well as a timer on the terminal. This created a somewhat interactive experience for the user, other than just simple prints on the terminal . </w:t>
-      </w:r>
-    </w:p>
-    <w:p>
-      <w:pPr>
-        <w:widowControl w:val="0"/>
-        <w:spacing w:after="40" w:line="288" w:lineRule="auto"/>
-        <w:contextualSpacing w:val="0"/>
-        <w:jc w:val="both"/>
-        <w:rPr>
-          <w:rFonts w:ascii="Open Sans" w:cs="Open Sans" w:eastAsia="Open Sans" w:hAnsi="Open Sans"/>
-          <w:b w:val="1"/>
-          <w:sz w:val="18"/>
-          <w:szCs w:val="18"/>
-        </w:rPr>
-      </w:pPr>
-      <w:r>
-        <w:rPr>
-          <w:rtl w:val="0"/>
-        </w:rPr>
-      </w:r>
-    </w:p>
-    <w:p>
-      <w:pPr>
-        <w:widowControl w:val="0"/>
-        <w:spacing w:after="40" w:line="288" w:lineRule="auto"/>
-        <w:contextualSpacing w:val="0"/>
-        <w:jc w:val="both"/>
-        <w:rPr>
-          <w:rFonts w:ascii="Open Sans" w:cs="Open Sans" w:eastAsia="Open Sans" w:hAnsi="Open Sans"/>
-          <w:b w:val="1"/>
-          <w:sz w:val="18"/>
-          <w:szCs w:val="18"/>
-        </w:rPr>
-      </w:pPr>
-      <w:r>
-        <w:rPr>
-          <w:rtl w:val="0"/>
-        </w:rPr>
-      </w:r>
-    </w:p>
-    <w:p>
-      <w:pPr>
+          <w:rtl w:val="0"/>
+        </w:rPr>
+      </w:r>
+    </w:p>
+    <w:p>
+      <w:pPr>
+        <w:pStyle w:val="Heading1"/>
         <w:widowControl w:val="0"/>
         <w:spacing w:after="40" w:line="288" w:lineRule="auto"/>
         <w:contextualSpacing w:val="0"/>
@@ -1431,6 +1619,8 @@
           <w:szCs w:val="28"/>
         </w:rPr>
       </w:pPr>
+      <w:bookmarkStart w:colFirst="0" w:colLast="0" w:name="_3rfxoecn5wcj" w:id="5"/>
+      <w:bookmarkEnd w:id="5"/>
       <w:r>
         <w:rPr>
           <w:rFonts w:ascii="Nixie One" w:cs="Nixie One" w:eastAsia="Nixie One" w:hAnsi="Nixie One"/>
@@ -1467,11 +1657,15 @@
         <w:jc w:val="both"/>
         <w:rPr>
           <w:rFonts w:ascii="Open Sans" w:cs="Open Sans" w:eastAsia="Open Sans" w:hAnsi="Open Sans"/>
-        </w:rPr>
-      </w:pPr>
-      <w:r>
-        <w:rPr>
-          <w:rFonts w:ascii="Open Sans" w:cs="Open Sans" w:eastAsia="Open Sans" w:hAnsi="Open Sans"/>
+          <w:sz w:val="20"/>
+          <w:szCs w:val="20"/>
+        </w:rPr>
+      </w:pPr>
+      <w:r>
+        <w:rPr>
+          <w:rFonts w:ascii="Open Sans" w:cs="Open Sans" w:eastAsia="Open Sans" w:hAnsi="Open Sans"/>
+          <w:sz w:val="20"/>
+          <w:szCs w:val="20"/>
           <w:rtl w:val="0"/>
         </w:rPr>
         <w:t xml:space="preserve">Although this task can be a bit overwhelming to complete in the span of one month, we believe that with a perfect plan and timeline, we will be able to complete our project and evaluate the feasibility of this product. In the timeline given below, we have set every week’s goal. However, we also plan to set smaller goals to ensure completion.</w:t>
@@ -1486,29 +1680,19 @@
         <w:rPr>
           <w:rFonts w:ascii="Open Sans" w:cs="Open Sans" w:eastAsia="Open Sans" w:hAnsi="Open Sans"/>
           <w:b w:val="1"/>
-          <w:sz w:val="18"/>
-          <w:szCs w:val="18"/>
-        </w:rPr>
-      </w:pPr>
-      <w:r>
-        <w:rPr>
-          <w:rFonts w:ascii="Open Sans" w:cs="Open Sans" w:eastAsia="Open Sans" w:hAnsi="Open Sans"/>
-          <w:b w:val="1"/>
-          <w:sz w:val="20"/>
-          <w:szCs w:val="20"/>
-          <w:rtl w:val="0"/>
-        </w:rPr>
-        <w:t xml:space="preserve">We had to make a considerable amount of changes to our timeline since we learned some tasks took a lot more time than we had anticipated. These tasks also led us to redefine the scope of our project. For a very long time, we were not able to get, readable, easy to understand replay parser. As discussed in previous sections, most of the replay parsers were only able to parse files from previous versions of starcraft which would defeat the purpose of making a commentator bot. Once we learned about sc2reader, we realized that the format in which we get our data is not the way we were expecting it to be. The anxiety associated with these changes in our assumptions led us to redefine the scope of our progress. Once this scope was redefined, we had to expedite our progress in order to come up with a working product. Looking back to the past four weeks, we believe that we finished twice as many tasks in the last 2 weeks as compared to the first two weeks.</w:t>
-      </w:r>
-      <w:r>
-        <w:rPr>
-          <w:rFonts w:ascii="Open Sans" w:cs="Open Sans" w:eastAsia="Open Sans" w:hAnsi="Open Sans"/>
-          <w:b w:val="1"/>
-          <w:sz w:val="18"/>
-          <w:szCs w:val="18"/>
-          <w:rtl w:val="0"/>
-        </w:rPr>
-        <w:t xml:space="preserve"> </w:t>
+          <w:sz w:val="20"/>
+          <w:szCs w:val="20"/>
+        </w:rPr>
+      </w:pPr>
+      <w:r>
+        <w:rPr>
+          <w:rFonts w:ascii="Open Sans" w:cs="Open Sans" w:eastAsia="Open Sans" w:hAnsi="Open Sans"/>
+          <w:b w:val="1"/>
+          <w:sz w:val="20"/>
+          <w:szCs w:val="20"/>
+          <w:rtl w:val="0"/>
+        </w:rPr>
+        <w:t xml:space="preserve">We had to make a considerable amount of changes to our timeline since we learned some tasks took a lot more time than we had anticipated. These tasks also led us to redefine the scope of our project. For a very long time, we were not able to get, readable, easy to understand replay parser. As discussed in previous sections, most of the replay parsers were only able to parse files from previous versions of starcraft which would defeat the purpose of making a commentator bot. Once we learned about sc2reader, we realized that the format in which we get our data is not the way we were expecting it to be. The anxiety associated with these changes in our assumptions led us to redefine the scope of our progress. Once this scope was redefined, we had to expedite our progress in order to come up with a working product. Looking back to the past four weeks, we believe that we finished twice as many tasks in the last 2 weeks as compared to the first two weeks. </w:t>
       </w:r>
     </w:p>
     <w:p>
@@ -1607,7 +1791,7 @@
               <w:widowControl w:val="0"/>
               <w:numPr>
                 <w:ilvl w:val="0"/>
-                <w:numId w:val="2"/>
+                <w:numId w:val="3"/>
               </w:numPr>
               <w:spacing w:line="240" w:lineRule="auto"/>
               <w:ind w:left="720" w:hanging="360"/>
@@ -1633,7 +1817,7 @@
               <w:widowControl w:val="0"/>
               <w:numPr>
                 <w:ilvl w:val="0"/>
-                <w:numId w:val="2"/>
+                <w:numId w:val="3"/>
               </w:numPr>
               <w:spacing w:line="240" w:lineRule="auto"/>
               <w:ind w:left="720" w:hanging="360"/>
@@ -1676,7 +1860,7 @@
               <w:widowControl w:val="0"/>
               <w:numPr>
                 <w:ilvl w:val="0"/>
-                <w:numId w:val="2"/>
+                <w:numId w:val="3"/>
               </w:numPr>
               <w:spacing w:line="240" w:lineRule="auto"/>
               <w:ind w:left="720" w:hanging="360"/>
@@ -1696,7 +1880,41 @@
                 <w:szCs w:val="20"/>
                 <w:rtl w:val="0"/>
               </w:rPr>
-              <w:t xml:space="preserve">Learning about different python wrappers around Starcraft II Blizzard s2client-proto. Reading documentation on how pysc2 works. Trying to setup py sc2 and parse replays</w:t>
+              <w:t xml:space="preserve">Learning about different python wrappers around Starcraft II Blizzard s2client-proto </w:t>
+            </w:r>
+            <w:hyperlink r:id="rId12">
+              <w:r>
+                <w:rPr>
+                  <w:rFonts w:ascii="Open Sans" w:cs="Open Sans" w:eastAsia="Open Sans" w:hAnsi="Open Sans"/>
+                  <w:b w:val="1"/>
+                  <w:color w:val="1155cc"/>
+                  <w:sz w:val="20"/>
+                  <w:szCs w:val="20"/>
+                  <w:u w:val="single"/>
+                  <w:rtl w:val="0"/>
+                </w:rPr>
+                <w:t xml:space="preserve">https://github.com/Blizzard/s2client-proto</w:t>
+              </w:r>
+            </w:hyperlink>
+            <w:r>
+              <w:rPr>
+                <w:rFonts w:ascii="Open Sans" w:cs="Open Sans" w:eastAsia="Open Sans" w:hAnsi="Open Sans"/>
+                <w:b w:val="1"/>
+                <w:sz w:val="20"/>
+                <w:szCs w:val="20"/>
+                <w:rtl w:val="0"/>
+              </w:rPr>
+              <w:t xml:space="preserve">.</w:t>
+            </w:r>
+            <w:r>
+              <w:rPr>
+                <w:rFonts w:ascii="Open Sans" w:cs="Open Sans" w:eastAsia="Open Sans" w:hAnsi="Open Sans"/>
+                <w:b w:val="1"/>
+                <w:sz w:val="20"/>
+                <w:szCs w:val="20"/>
+                <w:rtl w:val="0"/>
+              </w:rPr>
+              <w:t xml:space="preserve"> </w:t>
             </w:r>
           </w:p>
           <w:p>
@@ -1704,7 +1922,59 @@
               <w:widowControl w:val="0"/>
               <w:numPr>
                 <w:ilvl w:val="0"/>
-                <w:numId w:val="2"/>
+                <w:numId w:val="3"/>
+              </w:numPr>
+              <w:spacing w:line="240" w:lineRule="auto"/>
+              <w:ind w:left="720" w:hanging="360"/>
+              <w:contextualSpacing w:val="1"/>
+              <w:rPr>
+                <w:rFonts w:ascii="Open Sans" w:cs="Open Sans" w:eastAsia="Open Sans" w:hAnsi="Open Sans"/>
+                <w:b w:val="1"/>
+                <w:sz w:val="20"/>
+                <w:szCs w:val="20"/>
+              </w:rPr>
+            </w:pPr>
+            <w:r>
+              <w:rPr>
+                <w:rFonts w:ascii="Open Sans" w:cs="Open Sans" w:eastAsia="Open Sans" w:hAnsi="Open Sans"/>
+                <w:b w:val="1"/>
+                <w:sz w:val="20"/>
+                <w:szCs w:val="20"/>
+                <w:rtl w:val="0"/>
+              </w:rPr>
+              <w:t xml:space="preserve">Reading documentation on how pysc2 works. Trying to setup pysc2 and parse replays. </w:t>
+            </w:r>
+            <w:hyperlink r:id="rId13">
+              <w:r>
+                <w:rPr>
+                  <w:rFonts w:ascii="Open Sans" w:cs="Open Sans" w:eastAsia="Open Sans" w:hAnsi="Open Sans"/>
+                  <w:b w:val="1"/>
+                  <w:color w:val="1155cc"/>
+                  <w:sz w:val="20"/>
+                  <w:szCs w:val="20"/>
+                  <w:u w:val="single"/>
+                  <w:rtl w:val="0"/>
+                </w:rPr>
+                <w:t xml:space="preserve">https://github.com/deepmind/pysc2</w:t>
+              </w:r>
+            </w:hyperlink>
+            <w:r>
+              <w:rPr>
+                <w:rFonts w:ascii="Open Sans" w:cs="Open Sans" w:eastAsia="Open Sans" w:hAnsi="Open Sans"/>
+                <w:b w:val="1"/>
+                <w:sz w:val="20"/>
+                <w:szCs w:val="20"/>
+                <w:rtl w:val="0"/>
+              </w:rPr>
+              <w:t xml:space="preserve"> </w:t>
+            </w:r>
+          </w:p>
+          <w:p>
+            <w:pPr>
+              <w:widowControl w:val="0"/>
+              <w:numPr>
+                <w:ilvl w:val="0"/>
+                <w:numId w:val="3"/>
               </w:numPr>
               <w:spacing w:line="240" w:lineRule="auto"/>
               <w:ind w:left="720" w:hanging="360"/>
@@ -1799,7 +2069,7 @@
               <w:widowControl w:val="0"/>
               <w:numPr>
                 <w:ilvl w:val="0"/>
-                <w:numId w:val="4"/>
+                <w:numId w:val="5"/>
               </w:numPr>
               <w:spacing w:line="240" w:lineRule="auto"/>
               <w:ind w:left="720" w:hanging="360"/>
@@ -1830,7 +2100,7 @@
               <w:widowControl w:val="0"/>
               <w:numPr>
                 <w:ilvl w:val="0"/>
-                <w:numId w:val="4"/>
+                <w:numId w:val="5"/>
               </w:numPr>
               <w:spacing w:line="240" w:lineRule="auto"/>
               <w:ind w:left="720" w:hanging="360"/>
@@ -1856,7 +2126,7 @@
               <w:widowControl w:val="0"/>
               <w:numPr>
                 <w:ilvl w:val="0"/>
-                <w:numId w:val="4"/>
+                <w:numId w:val="5"/>
               </w:numPr>
               <w:spacing w:line="240" w:lineRule="auto"/>
               <w:ind w:left="720" w:hanging="360"/>
@@ -1899,7 +2169,7 @@
               <w:widowControl w:val="0"/>
               <w:numPr>
                 <w:ilvl w:val="0"/>
-                <w:numId w:val="4"/>
+                <w:numId w:val="5"/>
               </w:numPr>
               <w:spacing w:line="240" w:lineRule="auto"/>
               <w:ind w:left="720" w:hanging="360"/>
@@ -1921,7 +2191,7 @@
               </w:rPr>
               <w:t xml:space="preserve">Rather than parsing a real replay, trying to train on replays predefined in </w:t>
             </w:r>
-            <w:hyperlink r:id="rId12">
+            <w:hyperlink r:id="rId14">
               <w:r>
                 <w:rPr>
                   <w:rFonts w:ascii="Open Sans" w:cs="Open Sans" w:eastAsia="Open Sans" w:hAnsi="Open Sans"/>
@@ -1951,7 +2221,7 @@
               <w:widowControl w:val="0"/>
               <w:numPr>
                 <w:ilvl w:val="0"/>
-                <w:numId w:val="4"/>
+                <w:numId w:val="5"/>
               </w:numPr>
               <w:spacing w:line="240" w:lineRule="auto"/>
               <w:ind w:left="720" w:hanging="360"/>
@@ -2046,7 +2316,7 @@
               <w:widowControl w:val="0"/>
               <w:numPr>
                 <w:ilvl w:val="0"/>
-                <w:numId w:val="5"/>
+                <w:numId w:val="6"/>
               </w:numPr>
               <w:spacing w:line="240" w:lineRule="auto"/>
               <w:ind w:left="720" w:hanging="360"/>
@@ -2072,7 +2342,7 @@
               <w:widowControl w:val="0"/>
               <w:numPr>
                 <w:ilvl w:val="0"/>
-                <w:numId w:val="5"/>
+                <w:numId w:val="6"/>
               </w:numPr>
               <w:spacing w:line="240" w:lineRule="auto"/>
               <w:ind w:left="720" w:hanging="360"/>
@@ -2098,7 +2368,7 @@
               <w:widowControl w:val="0"/>
               <w:numPr>
                 <w:ilvl w:val="0"/>
-                <w:numId w:val="5"/>
+                <w:numId w:val="6"/>
               </w:numPr>
               <w:spacing w:line="240" w:lineRule="auto"/>
               <w:ind w:left="720" w:hanging="360"/>
@@ -2124,7 +2394,7 @@
               <w:widowControl w:val="0"/>
               <w:numPr>
                 <w:ilvl w:val="0"/>
-                <w:numId w:val="5"/>
+                <w:numId w:val="6"/>
               </w:numPr>
               <w:spacing w:line="240" w:lineRule="auto"/>
               <w:ind w:left="720" w:hanging="360"/>
@@ -2145,6 +2415,44 @@
                 <w:rtl w:val="0"/>
               </w:rPr>
               <w:t xml:space="preserve">We eventually gave up on using PySC2 and MSC dataset and this was the first time we were able to parse a replay using the sc2reader API. </w:t>
+            </w:r>
+          </w:p>
+          <w:p>
+            <w:pPr>
+              <w:widowControl w:val="0"/>
+              <w:spacing w:line="240" w:lineRule="auto"/>
+              <w:ind w:left="720" w:firstLine="0"/>
+              <w:contextualSpacing w:val="0"/>
+              <w:rPr>
+                <w:rFonts w:ascii="Open Sans" w:cs="Open Sans" w:eastAsia="Open Sans" w:hAnsi="Open Sans"/>
+                <w:b w:val="1"/>
+                <w:sz w:val="20"/>
+                <w:szCs w:val="20"/>
+              </w:rPr>
+            </w:pPr>
+            <w:hyperlink r:id="rId15">
+              <w:r>
+                <w:rPr>
+                  <w:rFonts w:ascii="Open Sans" w:cs="Open Sans" w:eastAsia="Open Sans" w:hAnsi="Open Sans"/>
+                  <w:b w:val="1"/>
+                  <w:color w:val="1155cc"/>
+                  <w:sz w:val="20"/>
+                  <w:szCs w:val="20"/>
+                  <w:u w:val="single"/>
+                  <w:rtl w:val="0"/>
+                </w:rPr>
+                <w:t xml:space="preserve">https://github.com/GraylinKim/sc2reader</w:t>
+              </w:r>
+            </w:hyperlink>
+            <w:r>
+              <w:rPr>
+                <w:rFonts w:ascii="Open Sans" w:cs="Open Sans" w:eastAsia="Open Sans" w:hAnsi="Open Sans"/>
+                <w:b w:val="1"/>
+                <w:sz w:val="20"/>
+                <w:szCs w:val="20"/>
+                <w:rtl w:val="0"/>
+              </w:rPr>
+              <w:t xml:space="preserve"> </w:t>
             </w:r>
           </w:p>
           <w:p>
@@ -2152,7 +2460,7 @@
               <w:widowControl w:val="0"/>
               <w:numPr>
                 <w:ilvl w:val="0"/>
-                <w:numId w:val="5"/>
+                <w:numId w:val="6"/>
               </w:numPr>
               <w:spacing w:line="240" w:lineRule="auto"/>
               <w:ind w:left="720" w:hanging="360"/>
@@ -2180,7 +2488,7 @@
               <w:widowControl w:val="0"/>
               <w:numPr>
                 <w:ilvl w:val="0"/>
-                <w:numId w:val="5"/>
+                <w:numId w:val="6"/>
               </w:numPr>
               <w:spacing w:line="240" w:lineRule="auto"/>
               <w:ind w:left="720" w:hanging="360"/>
@@ -2498,7 +2806,7 @@
               <w:widowControl w:val="0"/>
               <w:numPr>
                 <w:ilvl w:val="0"/>
-                <w:numId w:val="3"/>
+                <w:numId w:val="4"/>
               </w:numPr>
               <w:spacing w:line="240" w:lineRule="auto"/>
               <w:ind w:left="720" w:hanging="360"/>
@@ -2526,7 +2834,7 @@
               <w:widowControl w:val="0"/>
               <w:numPr>
                 <w:ilvl w:val="0"/>
-                <w:numId w:val="3"/>
+                <w:numId w:val="4"/>
               </w:numPr>
               <w:spacing w:line="240" w:lineRule="auto"/>
               <w:ind w:left="720" w:hanging="360"/>
@@ -2554,7 +2862,7 @@
               <w:widowControl w:val="0"/>
               <w:numPr>
                 <w:ilvl w:val="0"/>
-                <w:numId w:val="3"/>
+                <w:numId w:val="4"/>
               </w:numPr>
               <w:spacing w:line="240" w:lineRule="auto"/>
               <w:ind w:left="720" w:hanging="360"/>
@@ -2583,7 +2891,7 @@
               <w:widowControl w:val="0"/>
               <w:numPr>
                 <w:ilvl w:val="0"/>
-                <w:numId w:val="3"/>
+                <w:numId w:val="4"/>
               </w:numPr>
               <w:spacing w:line="240" w:lineRule="auto"/>
               <w:ind w:left="720" w:hanging="360"/>
@@ -2666,31 +2974,28 @@
     </w:p>
     <w:p>
       <w:pPr>
-        <w:widowControl w:val="0"/>
-        <w:spacing w:after="40" w:line="288" w:lineRule="auto"/>
-        <w:contextualSpacing w:val="0"/>
-        <w:jc w:val="both"/>
-        <w:rPr>
-          <w:rFonts w:ascii="Open Sans" w:cs="Open Sans" w:eastAsia="Open Sans" w:hAnsi="Open Sans"/>
-          <w:b w:val="1"/>
-          <w:sz w:val="20"/>
-          <w:szCs w:val="20"/>
-        </w:rPr>
-      </w:pPr>
-      <w:r>
+        <w:pStyle w:val="Heading1"/>
+        <w:widowControl w:val="0"/>
+        <w:spacing w:after="40" w:line="288" w:lineRule="auto"/>
+        <w:contextualSpacing w:val="0"/>
+        <w:jc w:val="both"/>
         <w:rPr>
           <w:rFonts w:ascii="Nixie One" w:cs="Nixie One" w:eastAsia="Nixie One" w:hAnsi="Nixie One"/>
           <w:sz w:val="28"/>
           <w:szCs w:val="28"/>
+        </w:rPr>
+      </w:pPr>
+      <w:bookmarkStart w:colFirst="0" w:colLast="0" w:name="_zd7opr5qlhvb" w:id="6"/>
+      <w:bookmarkEnd w:id="6"/>
+      <w:r>
+        <w:rPr>
+          <w:rFonts w:ascii="Nixie One" w:cs="Nixie One" w:eastAsia="Nixie One" w:hAnsi="Nixie One"/>
+          <w:sz w:val="28"/>
+          <w:szCs w:val="28"/>
           <w:rtl w:val="0"/>
         </w:rPr>
         <w:t xml:space="preserve">Documentation and Access</w:t>
       </w:r>
-      <w:r>
-        <w:rPr>
-          <w:rtl w:val="0"/>
-        </w:rPr>
-      </w:r>
     </w:p>
     <w:p>
       <w:pPr>
@@ -2752,35 +3057,21 @@
         <w:jc w:val="both"/>
         <w:rPr>
           <w:rFonts w:ascii="Open Sans" w:cs="Open Sans" w:eastAsia="Open Sans" w:hAnsi="Open Sans"/>
-          <w:b w:val="1"/>
-          <w:sz w:val="20"/>
-          <w:szCs w:val="20"/>
-        </w:rPr>
-      </w:pPr>
-      <w:r>
-        <w:rPr>
-          <w:rFonts w:ascii="Open Sans" w:cs="Open Sans" w:eastAsia="Open Sans" w:hAnsi="Open Sans"/>
-          <w:b w:val="1"/>
-          <w:sz w:val="20"/>
-          <w:szCs w:val="20"/>
-          <w:rtl w:val="0"/>
-        </w:rPr>
-        <w:t xml:space="preserve">GITHUB REPO</w:t>
-      </w:r>
-    </w:p>
-    <w:p>
-      <w:pPr>
-        <w:widowControl w:val="0"/>
-        <w:spacing w:after="40" w:before="200" w:line="288" w:lineRule="auto"/>
-        <w:contextualSpacing w:val="0"/>
-        <w:jc w:val="both"/>
-        <w:rPr>
-          <w:rFonts w:ascii="Open Sans" w:cs="Open Sans" w:eastAsia="Open Sans" w:hAnsi="Open Sans"/>
-          <w:sz w:val="20"/>
-          <w:szCs w:val="20"/>
-        </w:rPr>
-      </w:pPr>
-      <w:hyperlink r:id="rId13">
+          <w:sz w:val="20"/>
+          <w:szCs w:val="20"/>
+        </w:rPr>
+      </w:pPr>
+      <w:r>
+        <w:rPr>
+          <w:rFonts w:ascii="Open Sans" w:cs="Open Sans" w:eastAsia="Open Sans" w:hAnsi="Open Sans"/>
+          <w:b w:val="1"/>
+          <w:sz w:val="20"/>
+          <w:szCs w:val="20"/>
+          <w:rtl w:val="0"/>
+        </w:rPr>
+        <w:t xml:space="preserve">GITHUB REPO: </w:t>
+      </w:r>
+      <w:hyperlink r:id="rId16">
         <w:r>
           <w:rPr>
             <w:rFonts w:ascii="Open Sans" w:cs="Open Sans" w:eastAsia="Open Sans" w:hAnsi="Open Sans"/>
@@ -2805,62 +3096,173 @@
         <w:spacing w:after="40" w:before="200" w:line="288" w:lineRule="auto"/>
         <w:contextualSpacing w:val="0"/>
         <w:jc w:val="both"/>
-        <w:rPr>
-          <w:rFonts w:ascii="Open Sans" w:cs="Open Sans" w:eastAsia="Open Sans" w:hAnsi="Open Sans"/>
-          <w:b w:val="1"/>
-          <w:sz w:val="20"/>
-          <w:szCs w:val="20"/>
-        </w:rPr>
-      </w:pPr>
-      <w:r>
-        <w:rPr>
-          <w:rFonts w:ascii="Open Sans" w:cs="Open Sans" w:eastAsia="Open Sans" w:hAnsi="Open Sans"/>
-          <w:b w:val="1"/>
-          <w:sz w:val="20"/>
-          <w:szCs w:val="20"/>
-          <w:rtl w:val="0"/>
-        </w:rPr>
-        <w:t xml:space="preserve">WEBSITE</w:t>
-      </w:r>
-      <w:r>
-        <w:rPr>
-          <w:rtl w:val="0"/>
-        </w:rPr>
-      </w:r>
-    </w:p>
-    <w:p>
-      <w:pPr>
-        <w:widowControl w:val="0"/>
-        <w:spacing w:after="40" w:before="200" w:line="288" w:lineRule="auto"/>
-        <w:contextualSpacing w:val="0"/>
-        <w:jc w:val="both"/>
-        <w:rPr>
-          <w:rFonts w:ascii="Nixie One" w:cs="Nixie One" w:eastAsia="Nixie One" w:hAnsi="Nixie One"/>
-          <w:sz w:val="28"/>
-          <w:szCs w:val="28"/>
-        </w:rPr>
-      </w:pPr>
-      <w:hyperlink r:id="rId14">
+        <w:rPr/>
+      </w:pPr>
+      <w:r>
+        <w:rPr>
+          <w:rFonts w:ascii="Open Sans" w:cs="Open Sans" w:eastAsia="Open Sans" w:hAnsi="Open Sans"/>
+          <w:b w:val="1"/>
+          <w:sz w:val="20"/>
+          <w:szCs w:val="20"/>
+          <w:rtl w:val="0"/>
+        </w:rPr>
+        <w:t xml:space="preserve">WEBSITE:</w:t>
+      </w:r>
+      <w:r>
+        <w:rPr>
+          <w:rFonts w:ascii="Open Sans" w:cs="Open Sans" w:eastAsia="Open Sans" w:hAnsi="Open Sans"/>
+          <w:sz w:val="20"/>
+          <w:szCs w:val="20"/>
+          <w:rtl w:val="0"/>
+        </w:rPr>
+        <w:t xml:space="preserve"> </w:t>
+      </w:r>
+      <w:hyperlink r:id="rId17">
         <w:r>
           <w:rPr>
-            <w:rFonts w:ascii="Open Sans" w:cs="Open Sans" w:eastAsia="Open Sans" w:hAnsi="Open Sans"/>
+            <w:rFonts w:ascii="Roboto" w:cs="Roboto" w:eastAsia="Roboto" w:hAnsi="Roboto"/>
             <w:color w:val="1155cc"/>
             <w:sz w:val="20"/>
             <w:szCs w:val="20"/>
             <w:u w:val="single"/>
             <w:rtl w:val="0"/>
           </w:rPr>
-          <w:t xml:space="preserve">https://rohitharinair4.wixsite.com/absurdlyintelligent</w:t>
+          <w:t xml:space="preserve">https://goo.gl/Aordja</w:t>
         </w:r>
       </w:hyperlink>
       <w:r>
         <w:rPr>
-          <w:rtl w:val="0"/>
-        </w:rPr>
-      </w:r>
-    </w:p>
-    <w:p>
-      <w:pPr>
+          <w:rFonts w:ascii="Roboto" w:cs="Roboto" w:eastAsia="Roboto" w:hAnsi="Roboto"/>
+          <w:color w:val="444444"/>
+          <w:sz w:val="20"/>
+          <w:szCs w:val="20"/>
+          <w:rtl w:val="0"/>
+        </w:rPr>
+        <w:t xml:space="preserve"> </w:t>
+      </w:r>
+      <w:r>
+        <w:rPr>
+          <w:rtl w:val="0"/>
+        </w:rPr>
+      </w:r>
+    </w:p>
+    <w:p>
+      <w:pPr>
+        <w:widowControl w:val="0"/>
+        <w:spacing w:after="40" w:before="200" w:line="288" w:lineRule="auto"/>
+        <w:contextualSpacing w:val="0"/>
+        <w:jc w:val="both"/>
+        <w:rPr/>
+      </w:pPr>
+      <w:r>
+        <w:rPr>
+          <w:rtl w:val="0"/>
+        </w:rPr>
+        <w:t xml:space="preserve">Documentation for other Python Libraries used:</w:t>
+      </w:r>
+    </w:p>
+    <w:p>
+      <w:pPr>
+        <w:widowControl w:val="0"/>
+        <w:numPr>
+          <w:ilvl w:val="0"/>
+          <w:numId w:val="2"/>
+        </w:numPr>
+        <w:spacing w:after="40" w:before="200" w:line="288" w:lineRule="auto"/>
+        <w:ind w:left="720" w:hanging="360"/>
+        <w:contextualSpacing w:val="1"/>
+        <w:jc w:val="both"/>
+        <w:rPr>
+          <w:u w:val="none"/>
+        </w:rPr>
+      </w:pPr>
+      <w:hyperlink r:id="rId18">
+        <w:r>
+          <w:rPr>
+            <w:color w:val="1155cc"/>
+            <w:u w:val="single"/>
+            <w:rtl w:val="0"/>
+          </w:rPr>
+          <w:t xml:space="preserve">https://matplotlib.org/</w:t>
+        </w:r>
+      </w:hyperlink>
+      <w:r>
+        <w:rPr>
+          <w:rtl w:val="0"/>
+        </w:rPr>
+      </w:r>
+    </w:p>
+    <w:p>
+      <w:pPr>
+        <w:widowControl w:val="0"/>
+        <w:numPr>
+          <w:ilvl w:val="0"/>
+          <w:numId w:val="2"/>
+        </w:numPr>
+        <w:spacing w:after="40" w:before="200" w:line="288" w:lineRule="auto"/>
+        <w:ind w:left="720" w:hanging="360"/>
+        <w:contextualSpacing w:val="1"/>
+        <w:jc w:val="both"/>
+        <w:rPr>
+          <w:u w:val="none"/>
+        </w:rPr>
+      </w:pPr>
+      <w:hyperlink r:id="rId19">
+        <w:r>
+          <w:rPr>
+            <w:color w:val="1155cc"/>
+            <w:u w:val="single"/>
+            <w:rtl w:val="0"/>
+          </w:rPr>
+          <w:t xml:space="preserve">https://github.com/GraylinKim/sc2reader</w:t>
+        </w:r>
+      </w:hyperlink>
+      <w:r>
+        <w:rPr>
+          <w:rtl w:val="0"/>
+        </w:rPr>
+      </w:r>
+    </w:p>
+    <w:p>
+      <w:pPr>
+        <w:widowControl w:val="0"/>
+        <w:numPr>
+          <w:ilvl w:val="0"/>
+          <w:numId w:val="2"/>
+        </w:numPr>
+        <w:spacing w:after="40" w:before="200" w:line="288" w:lineRule="auto"/>
+        <w:ind w:left="720" w:hanging="360"/>
+        <w:contextualSpacing w:val="1"/>
+        <w:jc w:val="both"/>
+        <w:rPr>
+          <w:u w:val="none"/>
+        </w:rPr>
+      </w:pPr>
+      <w:hyperlink r:id="rId20">
+        <w:r>
+          <w:rPr>
+            <w:color w:val="1155cc"/>
+            <w:u w:val="single"/>
+            <w:rtl w:val="0"/>
+          </w:rPr>
+          <w:t xml:space="preserve">https://gggreplays.com/landing_tour</w:t>
+        </w:r>
+      </w:hyperlink>
+      <w:r>
+        <w:rPr>
+          <w:rtl w:val="0"/>
+        </w:rPr>
+        <w:t xml:space="preserve"> </w:t>
+      </w:r>
+      <w:r>
+        <w:rPr>
+          <w:rtl w:val="0"/>
+        </w:rPr>
+      </w:r>
+    </w:p>
+    <w:p>
+      <w:pPr>
+        <w:pStyle w:val="Heading1"/>
         <w:widowControl w:val="0"/>
         <w:spacing w:after="40" w:before="200" w:line="288" w:lineRule="auto"/>
         <w:contextualSpacing w:val="0"/>
@@ -2871,6 +3273,8 @@
           <w:szCs w:val="28"/>
         </w:rPr>
       </w:pPr>
+      <w:bookmarkStart w:colFirst="0" w:colLast="0" w:name="_q34tefkbyhbi" w:id="7"/>
+      <w:bookmarkEnd w:id="7"/>
       <w:r>
         <w:rPr>
           <w:rFonts w:ascii="Nixie One" w:cs="Nixie One" w:eastAsia="Nixie One" w:hAnsi="Nixie One"/>
@@ -2946,7 +3350,7 @@
         </w:rPr>
         <w:t xml:space="preserve">We are using </w:t>
       </w:r>
-      <w:hyperlink r:id="rId15">
+      <w:hyperlink r:id="rId21">
         <w:r>
           <w:rPr>
             <w:rFonts w:ascii="Open Sans" w:cs="Open Sans" w:eastAsia="Open Sans" w:hAnsi="Open Sans"/>
@@ -3044,10 +3448,10 @@
         <w:contextualSpacing w:val="0"/>
         <w:jc w:val="both"/>
         <w:rPr>
-          <w:rFonts w:ascii="Open Sans" w:cs="Open Sans" w:eastAsia="Open Sans" w:hAnsi="Open Sans"/>
-          <w:b w:val="1"/>
-          <w:sz w:val="20"/>
-          <w:szCs w:val="20"/>
+          <w:rFonts w:ascii="Nixie One" w:cs="Nixie One" w:eastAsia="Nixie One" w:hAnsi="Nixie One"/>
+          <w:sz w:val="24"/>
+          <w:szCs w:val="24"/>
+          <w:u w:val="single"/>
         </w:rPr>
       </w:pPr>
       <w:r>
@@ -3060,28 +3464,37 @@
         </w:rPr>
         <w:t xml:space="preserve">One evaluator we have is a winning predictor evaluator. At each point of the game we check if the commenter knows who is winning based on the events that were triggered. This is important because for the commenter to have a more human like feeling we would like it to maintain biases during gameplay. And like an unethical commentator we will make him favor the team that is currently winning.</w:t>
       </w:r>
-    </w:p>
-    <w:p>
-      <w:pPr>
+      <w:r>
+        <w:rPr>
+          <w:rtl w:val="0"/>
+        </w:rPr>
+      </w:r>
+    </w:p>
+    <w:p>
+      <w:pPr>
+        <w:pStyle w:val="Heading2"/>
         <w:widowControl w:val="0"/>
         <w:spacing w:after="40" w:line="288" w:lineRule="auto"/>
         <w:ind w:left="0" w:firstLine="0"/>
         <w:contextualSpacing w:val="0"/>
-        <w:jc w:val="both"/>
-        <w:rPr>
-          <w:rFonts w:ascii="Open Sans" w:cs="Open Sans" w:eastAsia="Open Sans" w:hAnsi="Open Sans"/>
-          <w:b w:val="1"/>
-          <w:sz w:val="20"/>
-          <w:szCs w:val="20"/>
-        </w:rPr>
-      </w:pPr>
-      <w:r>
-        <w:br w:type="page"/>
-      </w:r>
-      <w:r>
-        <w:rPr>
-          <w:rtl w:val="0"/>
-        </w:rPr>
+        <w:rPr>
+          <w:rFonts w:ascii="Nixie One" w:cs="Nixie One" w:eastAsia="Nixie One" w:hAnsi="Nixie One"/>
+          <w:sz w:val="24"/>
+          <w:szCs w:val="24"/>
+          <w:u w:val="single"/>
+        </w:rPr>
+      </w:pPr>
+      <w:bookmarkStart w:colFirst="0" w:colLast="0" w:name="_34n6gkyrzrmm" w:id="8"/>
+      <w:bookmarkEnd w:id="8"/>
+      <w:r>
+        <w:rPr>
+          <w:rFonts w:ascii="Nixie One" w:cs="Nixie One" w:eastAsia="Nixie One" w:hAnsi="Nixie One"/>
+          <w:sz w:val="24"/>
+          <w:szCs w:val="24"/>
+          <w:u w:val="single"/>
+          <w:rtl w:val="0"/>
+        </w:rPr>
+        <w:t xml:space="preserve">Data and Analysis</w:t>
       </w:r>
     </w:p>
     <w:p>
@@ -3094,45 +3507,24 @@
         <w:rPr>
           <w:rFonts w:ascii="Open Sans" w:cs="Open Sans" w:eastAsia="Open Sans" w:hAnsi="Open Sans"/>
           <w:b w:val="1"/>
-          <w:sz w:val="20"/>
-          <w:szCs w:val="20"/>
-        </w:rPr>
-      </w:pPr>
-      <w:r>
-        <w:rPr>
-          <w:rtl w:val="0"/>
-        </w:rPr>
-      </w:r>
-    </w:p>
-    <w:p>
-      <w:pPr>
-        <w:widowControl w:val="0"/>
-        <w:spacing w:after="40" w:line="288" w:lineRule="auto"/>
-        <w:ind w:left="0" w:firstLine="0"/>
-        <w:contextualSpacing w:val="0"/>
-        <w:jc w:val="both"/>
-        <w:rPr>
-          <w:rFonts w:ascii="Open Sans" w:cs="Open Sans" w:eastAsia="Open Sans" w:hAnsi="Open Sans"/>
-          <w:b w:val="1"/>
-        </w:rPr>
-      </w:pPr>
-      <w:r>
-        <w:rPr>
-          <w:rFonts w:ascii="Open Sans" w:cs="Open Sans" w:eastAsia="Open Sans" w:hAnsi="Open Sans"/>
-          <w:b w:val="1"/>
-          <w:rtl w:val="0"/>
-        </w:rPr>
-        <w:t xml:space="preserve">Data and Analysis</w:t>
+          <w:sz w:val="18"/>
+          <w:szCs w:val="18"/>
+        </w:rPr>
+      </w:pPr>
+      <w:r>
+        <w:rPr>
+          <w:rtl w:val="0"/>
+        </w:rPr>
       </w:r>
       <w:r>
         <w:drawing>
           <wp:anchor allowOverlap="1" behindDoc="0" distB="114300" distT="114300" distL="114300" distR="114300" hidden="0" layoutInCell="1" locked="0" relativeHeight="0" simplePos="0">
             <wp:simplePos x="0" y="0"/>
             <wp:positionH relativeFrom="margin">
-              <wp:posOffset>-400049</wp:posOffset>
+              <wp:posOffset>-304799</wp:posOffset>
             </wp:positionH>
             <wp:positionV relativeFrom="paragraph">
-              <wp:posOffset>295275</wp:posOffset>
+              <wp:posOffset>180975</wp:posOffset>
             </wp:positionV>
             <wp:extent cx="3805238" cy="2733675"/>
             <wp:effectExtent b="0" l="0" r="0" t="0"/>
@@ -3146,7 +3538,7 @@
                     <pic:cNvPicPr preferRelativeResize="0"/>
                   </pic:nvPicPr>
                   <pic:blipFill>
-                    <a:blip r:embed="rId16"/>
+                    <a:blip r:embed="rId22"/>
                     <a:srcRect b="0" l="0" r="0" t="0"/>
                     <a:stretch>
                       <a:fillRect/>
@@ -3197,134 +3589,88 @@
         <w:rPr>
           <w:rFonts w:ascii="Open Sans" w:cs="Open Sans" w:eastAsia="Open Sans" w:hAnsi="Open Sans"/>
           <w:b w:val="1"/>
+          <w:sz w:val="20"/>
+          <w:szCs w:val="20"/>
+        </w:rPr>
+      </w:pPr>
+      <w:r>
+        <w:rPr>
+          <w:rFonts w:ascii="Open Sans" w:cs="Open Sans" w:eastAsia="Open Sans" w:hAnsi="Open Sans"/>
+          <w:b w:val="1"/>
+          <w:sz w:val="20"/>
+          <w:szCs w:val="20"/>
+          <w:rtl w:val="0"/>
+        </w:rPr>
+        <w:t xml:space="preserve">Our SVM was implemented with 3 different functions, linear, polynomial and sigmoid. The graph shown on the left shows the accuracy of our model’s final verdict meaning the last prediction that the model made against the actual outcome. As you can see the polynomial function had better predictions given larger amounts of training data, and all functions did relatively well given around 30-40 replays for training. </w:t>
+      </w:r>
+    </w:p>
+    <w:p>
+      <w:pPr>
+        <w:widowControl w:val="0"/>
+        <w:spacing w:after="40" w:line="288" w:lineRule="auto"/>
+        <w:ind w:left="0" w:firstLine="0"/>
+        <w:contextualSpacing w:val="0"/>
+        <w:jc w:val="both"/>
+        <w:rPr>
+          <w:rFonts w:ascii="Open Sans" w:cs="Open Sans" w:eastAsia="Open Sans" w:hAnsi="Open Sans"/>
+          <w:b w:val="1"/>
           <w:sz w:val="18"/>
           <w:szCs w:val="18"/>
         </w:rPr>
       </w:pPr>
       <w:r>
         <w:rPr>
-          <w:rtl w:val="0"/>
-        </w:rPr>
-      </w:r>
-    </w:p>
-    <w:p>
-      <w:pPr>
-        <w:widowControl w:val="0"/>
-        <w:spacing w:after="40" w:line="288" w:lineRule="auto"/>
-        <w:ind w:left="0" w:firstLine="0"/>
-        <w:contextualSpacing w:val="0"/>
-        <w:jc w:val="both"/>
-        <w:rPr>
-          <w:rFonts w:ascii="Open Sans" w:cs="Open Sans" w:eastAsia="Open Sans" w:hAnsi="Open Sans"/>
-          <w:b w:val="1"/>
-          <w:sz w:val="20"/>
-          <w:szCs w:val="20"/>
-        </w:rPr>
-      </w:pPr>
-      <w:r>
-        <w:rPr>
-          <w:rFonts w:ascii="Open Sans" w:cs="Open Sans" w:eastAsia="Open Sans" w:hAnsi="Open Sans"/>
-          <w:b w:val="1"/>
-          <w:sz w:val="20"/>
-          <w:szCs w:val="20"/>
-          <w:rtl w:val="0"/>
-        </w:rPr>
-        <w:t xml:space="preserve">Our SVM was implemented with 3 different functions, linear, polynomial and sigmoid. The graph shown on the left shows the accuracy of our model’s final verdict meaning the last prediction that the model made against the actual outcome. As you can see the polynomial function had better predictions given larger amounts of training data, and all functions did relatively well given around 30-40 replays for training. </w:t>
-      </w:r>
-    </w:p>
-    <w:p>
-      <w:pPr>
-        <w:widowControl w:val="0"/>
-        <w:spacing w:after="40" w:line="288" w:lineRule="auto"/>
-        <w:ind w:left="0" w:firstLine="0"/>
-        <w:contextualSpacing w:val="0"/>
-        <w:jc w:val="both"/>
-        <w:rPr>
           <w:rFonts w:ascii="Open Sans" w:cs="Open Sans" w:eastAsia="Open Sans" w:hAnsi="Open Sans"/>
           <w:b w:val="1"/>
           <w:sz w:val="18"/>
           <w:szCs w:val="18"/>
-        </w:rPr>
-      </w:pPr>
-      <w:r>
+          <w:rtl w:val="0"/>
+        </w:rPr>
+        <w:t xml:space="preserve">  </w:t>
+      </w:r>
+    </w:p>
+    <w:p>
+      <w:pPr>
+        <w:widowControl w:val="0"/>
+        <w:spacing w:after="40" w:line="288" w:lineRule="auto"/>
+        <w:ind w:left="0" w:firstLine="0"/>
+        <w:contextualSpacing w:val="0"/>
+        <w:jc w:val="both"/>
         <w:rPr>
           <w:rFonts w:ascii="Open Sans" w:cs="Open Sans" w:eastAsia="Open Sans" w:hAnsi="Open Sans"/>
           <w:b w:val="1"/>
           <w:sz w:val="18"/>
           <w:szCs w:val="18"/>
-          <w:rtl w:val="0"/>
-        </w:rPr>
-        <w:t xml:space="preserve">  </w:t>
-      </w:r>
-    </w:p>
-    <w:p>
-      <w:pPr>
-        <w:widowControl w:val="0"/>
-        <w:spacing w:after="40" w:line="288" w:lineRule="auto"/>
-        <w:ind w:left="0" w:firstLine="0"/>
-        <w:contextualSpacing w:val="0"/>
-        <w:jc w:val="both"/>
-        <w:rPr>
-          <w:rFonts w:ascii="Open Sans" w:cs="Open Sans" w:eastAsia="Open Sans" w:hAnsi="Open Sans"/>
-          <w:b w:val="1"/>
-          <w:sz w:val="18"/>
-          <w:szCs w:val="18"/>
-        </w:rPr>
-      </w:pPr>
-      <w:r>
-        <w:rPr>
-          <w:rtl w:val="0"/>
-        </w:rPr>
-      </w:r>
-    </w:p>
-    <w:p>
-      <w:pPr>
-        <w:keepNext w:val="0"/>
-        <w:keepLines w:val="0"/>
-        <w:widowControl w:val="0"/>
-        <w:spacing w:after="240" w:before="240" w:line="288" w:lineRule="auto"/>
-        <w:contextualSpacing w:val="0"/>
-        <w:jc w:val="both"/>
-        <w:rPr>
-          <w:rFonts w:ascii="Open Sans" w:cs="Open Sans" w:eastAsia="Open Sans" w:hAnsi="Open Sans"/>
-          <w:b w:val="1"/>
-          <w:sz w:val="20"/>
-          <w:szCs w:val="20"/>
-        </w:rPr>
-      </w:pPr>
-      <w:r>
-        <w:rPr>
-          <w:rFonts w:ascii="Open Sans" w:cs="Open Sans" w:eastAsia="Open Sans" w:hAnsi="Open Sans"/>
-          <w:b w:val="1"/>
-          <w:sz w:val="20"/>
-          <w:szCs w:val="20"/>
-          <w:rtl w:val="0"/>
-        </w:rPr>
-        <w:t xml:space="preserve">In the graph to the right, we judged the confidence of our model by comparing the winning predictor values at minute intervals with the values of the ggreplay mineral + gas + supply data on the same replay one same intervals, after doing training on various data sizes. Both of these values were being compared to the outcome of the game. Our commentator bot was more accurate than ggreplay throughout the intervals when trained with around 20 replays. This is the closest we can get to judging the actual accuracy of our AI biased comments. </w:t>
+        </w:rPr>
+      </w:pPr>
+      <w:r>
+        <w:rPr>
+          <w:rtl w:val="0"/>
+        </w:rPr>
       </w:r>
       <w:r>
         <w:drawing>
           <wp:anchor allowOverlap="1" behindDoc="0" distB="114300" distT="114300" distL="114300" distR="114300" hidden="0" layoutInCell="1" locked="0" relativeHeight="0" simplePos="0">
             <wp:simplePos x="0" y="0"/>
             <wp:positionH relativeFrom="margin">
-              <wp:posOffset>2524125</wp:posOffset>
+              <wp:posOffset>2857500</wp:posOffset>
             </wp:positionH>
             <wp:positionV relativeFrom="paragraph">
-              <wp:posOffset>238125</wp:posOffset>
+              <wp:posOffset>295275</wp:posOffset>
             </wp:positionV>
             <wp:extent cx="3614738" cy="2628900"/>
             <wp:effectExtent b="0" l="0" r="0" t="0"/>
             <wp:wrapSquare wrapText="bothSides" distB="114300" distT="114300" distL="114300" distR="114300"/>
-            <wp:docPr id="1" name="image3.png"/>
+            <wp:docPr id="1" name="image4.png"/>
             <a:graphic>
               <a:graphicData uri="http://schemas.openxmlformats.org/drawingml/2006/picture">
                 <pic:pic>
                   <pic:nvPicPr>
-                    <pic:cNvPr id="0" name="image3.png"/>
+                    <pic:cNvPr id="0" name="image4.png"/>
                     <pic:cNvPicPr preferRelativeResize="0"/>
                   </pic:nvPicPr>
                   <pic:blipFill>
-                    <a:blip r:embed="rId17"/>
+                    <a:blip r:embed="rId23"/>
                     <a:srcRect b="0" l="0" r="0" t="0"/>
                     <a:stretch>
                       <a:fillRect/>
@@ -3356,12 +3702,34 @@
         <w:rPr>
           <w:rFonts w:ascii="Open Sans" w:cs="Open Sans" w:eastAsia="Open Sans" w:hAnsi="Open Sans"/>
           <w:b w:val="1"/>
-        </w:rPr>
-      </w:pPr>
-      <w:r>
-        <w:rPr>
-          <w:rFonts w:ascii="Open Sans" w:cs="Open Sans" w:eastAsia="Open Sans" w:hAnsi="Open Sans"/>
-          <w:b w:val="1"/>
+          <w:sz w:val="20"/>
+          <w:szCs w:val="20"/>
+        </w:rPr>
+      </w:pPr>
+      <w:r>
+        <w:rPr>
+          <w:rFonts w:ascii="Open Sans" w:cs="Open Sans" w:eastAsia="Open Sans" w:hAnsi="Open Sans"/>
+          <w:b w:val="1"/>
+          <w:sz w:val="20"/>
+          <w:szCs w:val="20"/>
+          <w:rtl w:val="0"/>
+        </w:rPr>
+        <w:t xml:space="preserve">In the graph to the right, we judged the confidence of our model by comparing the winning predictor values at minute intervals with the values of the ggreplay mineral + gas + supply data on the same replay one same intervals, after doing training on various data sizes. Both of these values were being compared to the outcome of the game. Our commentator bot was more accurate than ggreplay throughout the intervals when trained with around 20 replays. This is the closest we can get to judging the actual accuracy of our AI biased comments. </w:t>
+      </w:r>
+    </w:p>
+    <w:p>
+      <w:pPr>
+        <w:pStyle w:val="Heading2"/>
+        <w:widowControl w:val="0"/>
+        <w:spacing w:after="240" w:before="240" w:line="288" w:lineRule="auto"/>
+        <w:contextualSpacing w:val="0"/>
+        <w:jc w:val="both"/>
+        <w:rPr/>
+      </w:pPr>
+      <w:bookmarkStart w:colFirst="0" w:colLast="0" w:name="_gl86ehqdi1k" w:id="9"/>
+      <w:bookmarkEnd w:id="9"/>
+      <w:r>
+        <w:rPr>
           <w:rtl w:val="0"/>
         </w:rPr>
         <w:t xml:space="preserve">Results</w:t>
@@ -3395,29 +3763,28 @@
     </w:p>
     <w:p>
       <w:pPr>
+        <w:pStyle w:val="Heading1"/>
         <w:widowControl w:val="0"/>
         <w:spacing w:after="240" w:before="240" w:line="288" w:lineRule="auto"/>
         <w:contextualSpacing w:val="0"/>
         <w:jc w:val="both"/>
-        <w:rPr>
-          <w:rFonts w:ascii="Open Sans" w:cs="Open Sans" w:eastAsia="Open Sans" w:hAnsi="Open Sans"/>
-          <w:b w:val="1"/>
-        </w:rPr>
-      </w:pPr>
-      <w:r>
         <w:rPr>
           <w:rFonts w:ascii="Nixie One" w:cs="Nixie One" w:eastAsia="Nixie One" w:hAnsi="Nixie One"/>
           <w:sz w:val="28"/>
           <w:szCs w:val="28"/>
+        </w:rPr>
+      </w:pPr>
+      <w:bookmarkStart w:colFirst="0" w:colLast="0" w:name="_dtnr2o9j0er1" w:id="10"/>
+      <w:bookmarkEnd w:id="10"/>
+      <w:r>
+        <w:rPr>
+          <w:rFonts w:ascii="Nixie One" w:cs="Nixie One" w:eastAsia="Nixie One" w:hAnsi="Nixie One"/>
+          <w:sz w:val="28"/>
+          <w:szCs w:val="28"/>
           <w:rtl w:val="0"/>
         </w:rPr>
         <w:t xml:space="preserve">Plan for Deliverables</w:t>
       </w:r>
-      <w:r>
-        <w:rPr>
-          <w:rtl w:val="0"/>
-        </w:rPr>
-      </w:r>
     </w:p>
     <w:p>
       <w:pPr>
@@ -3452,7 +3819,7 @@
           <w:b w:val="1"/>
         </w:rPr>
       </w:pPr>
-      <w:hyperlink r:id="rId18">
+      <w:hyperlink r:id="rId24">
         <w:r>
           <w:rPr>
             <w:rFonts w:ascii="Open Sans" w:cs="Open Sans" w:eastAsia="Open Sans" w:hAnsi="Open Sans"/>
@@ -3492,14 +3859,116 @@
           <w:szCs w:val="18"/>
           <w:rtl w:val="0"/>
         </w:rPr>
-        <w:t xml:space="preserve">We believe our project still has room for improvement, and we may work further on it to have a better impact on the subcommunity of Starcraft AI that commentate, that teams in the future can look at and build on before we submit the project  to any forums. However we will make the github public so anyone interested can check us out.</w:t>
-      </w:r>
-    </w:p>
-    <w:p>
-      <w:pPr>
-        <w:widowControl w:val="0"/>
-        <w:spacing w:after="40" w:line="288" w:lineRule="auto"/>
-        <w:ind w:firstLine="90"/>
+        <w:t xml:space="preserve">We believe our project still has room for improvement, and we may work further on it to have a better impact on the subcommunity of Starcraft AI that commentate, that teams in the future can look at and build on before we submit the project to any forums. However we will make the github public so anyone interested can check us out.</w:t>
+      </w:r>
+    </w:p>
+    <w:p>
+      <w:pPr>
+        <w:widowControl w:val="0"/>
+        <w:spacing w:after="40" w:before="200" w:line="288" w:lineRule="auto"/>
+        <w:contextualSpacing w:val="0"/>
+        <w:jc w:val="both"/>
+        <w:rPr>
+          <w:rFonts w:ascii="Open Sans" w:cs="Open Sans" w:eastAsia="Open Sans" w:hAnsi="Open Sans"/>
+          <w:sz w:val="20"/>
+          <w:szCs w:val="20"/>
+        </w:rPr>
+      </w:pPr>
+      <w:r>
+        <w:rPr>
+          <w:rFonts w:ascii="Open Sans" w:cs="Open Sans" w:eastAsia="Open Sans" w:hAnsi="Open Sans"/>
+          <w:b w:val="1"/>
+          <w:sz w:val="20"/>
+          <w:szCs w:val="20"/>
+          <w:rtl w:val="0"/>
+        </w:rPr>
+        <w:t xml:space="preserve">GITHUB REPO: </w:t>
+      </w:r>
+      <w:hyperlink r:id="rId25">
+        <w:r>
+          <w:rPr>
+            <w:rFonts w:ascii="Open Sans" w:cs="Open Sans" w:eastAsia="Open Sans" w:hAnsi="Open Sans"/>
+            <w:color w:val="1155cc"/>
+            <w:sz w:val="20"/>
+            <w:szCs w:val="20"/>
+            <w:u w:val="single"/>
+            <w:rtl w:val="0"/>
+          </w:rPr>
+          <w:t xml:space="preserve">https://github.com/ybhartia/170Starcraft</w:t>
+        </w:r>
+      </w:hyperlink>
+      <w:r>
+        <w:rPr>
+          <w:rtl w:val="0"/>
+        </w:rPr>
+      </w:r>
+    </w:p>
+    <w:p>
+      <w:pPr>
+        <w:widowControl w:val="0"/>
+        <w:spacing w:after="40" w:before="200" w:line="288" w:lineRule="auto"/>
+        <w:contextualSpacing w:val="0"/>
+        <w:jc w:val="both"/>
+        <w:rPr>
+          <w:rFonts w:ascii="Open Sans" w:cs="Open Sans" w:eastAsia="Open Sans" w:hAnsi="Open Sans"/>
+          <w:b w:val="1"/>
+          <w:sz w:val="18"/>
+          <w:szCs w:val="18"/>
+        </w:rPr>
+      </w:pPr>
+      <w:r>
+        <w:rPr>
+          <w:rFonts w:ascii="Open Sans" w:cs="Open Sans" w:eastAsia="Open Sans" w:hAnsi="Open Sans"/>
+          <w:b w:val="1"/>
+          <w:sz w:val="20"/>
+          <w:szCs w:val="20"/>
+          <w:rtl w:val="0"/>
+        </w:rPr>
+        <w:t xml:space="preserve">WEBSITE:</w:t>
+      </w:r>
+      <w:r>
+        <w:rPr>
+          <w:rFonts w:ascii="Open Sans" w:cs="Open Sans" w:eastAsia="Open Sans" w:hAnsi="Open Sans"/>
+          <w:sz w:val="20"/>
+          <w:szCs w:val="20"/>
+          <w:rtl w:val="0"/>
+        </w:rPr>
+        <w:t xml:space="preserve"> </w:t>
+      </w:r>
+      <w:hyperlink r:id="rId26">
+        <w:r>
+          <w:rPr>
+            <w:rFonts w:ascii="Roboto" w:cs="Roboto" w:eastAsia="Roboto" w:hAnsi="Roboto"/>
+            <w:color w:val="1155cc"/>
+            <w:sz w:val="20"/>
+            <w:szCs w:val="20"/>
+            <w:u w:val="single"/>
+            <w:rtl w:val="0"/>
+          </w:rPr>
+          <w:t xml:space="preserve">https://goo.gl/Aordja</w:t>
+        </w:r>
+      </w:hyperlink>
+      <w:r>
+        <w:rPr>
+          <w:rFonts w:ascii="Roboto" w:cs="Roboto" w:eastAsia="Roboto" w:hAnsi="Roboto"/>
+          <w:color w:val="444444"/>
+          <w:sz w:val="20"/>
+          <w:szCs w:val="20"/>
+          <w:rtl w:val="0"/>
+        </w:rPr>
+        <w:t xml:space="preserve"> </w:t>
+      </w:r>
+      <w:r>
+        <w:rPr>
+          <w:rtl w:val="0"/>
+        </w:rPr>
+      </w:r>
+    </w:p>
+    <w:p>
+      <w:pPr>
+        <w:widowControl w:val="0"/>
+        <w:spacing w:after="40" w:line="288" w:lineRule="auto"/>
+        <w:ind w:left="0" w:firstLine="0"/>
         <w:contextualSpacing w:val="0"/>
         <w:jc w:val="both"/>
         <w:rPr>
@@ -3530,8 +3999,8 @@
           <w:szCs w:val="28"/>
         </w:rPr>
       </w:pPr>
-      <w:bookmarkStart w:colFirst="0" w:colLast="0" w:name="_9wpo3puqr3ye" w:id="4"/>
-      <w:bookmarkEnd w:id="4"/>
+      <w:bookmarkStart w:colFirst="0" w:colLast="0" w:name="_9wpo3puqr3ye" w:id="11"/>
+      <w:bookmarkEnd w:id="11"/>
       <w:r>
         <w:rPr>
           <w:rFonts w:ascii="Nixie One" w:cs="Nixie One" w:eastAsia="Nixie One" w:hAnsi="Nixie One"/>
@@ -3557,8 +4026,8 @@
           <w:szCs w:val="20"/>
         </w:rPr>
       </w:pPr>
-      <w:bookmarkStart w:colFirst="0" w:colLast="0" w:name="_m4je4qckc8bm" w:id="5"/>
-      <w:bookmarkEnd w:id="5"/>
+      <w:bookmarkStart w:colFirst="0" w:colLast="0" w:name="_m4je4qckc8bm" w:id="12"/>
+      <w:bookmarkEnd w:id="12"/>
       <w:r>
         <w:rPr>
           <w:rFonts w:ascii="Open Sans" w:cs="Open Sans" w:eastAsia="Open Sans" w:hAnsi="Open Sans"/>
@@ -3776,12 +4245,16 @@
         <w:rPr>
           <w:rFonts w:ascii="Open Sans" w:cs="Open Sans" w:eastAsia="Open Sans" w:hAnsi="Open Sans"/>
           <w:b w:val="1"/>
-        </w:rPr>
-      </w:pPr>
-      <w:r>
-        <w:rPr>
-          <w:rFonts w:ascii="Open Sans" w:cs="Open Sans" w:eastAsia="Open Sans" w:hAnsi="Open Sans"/>
-          <w:b w:val="1"/>
+          <w:sz w:val="20"/>
+          <w:szCs w:val="20"/>
+        </w:rPr>
+      </w:pPr>
+      <w:r>
+        <w:rPr>
+          <w:rFonts w:ascii="Open Sans" w:cs="Open Sans" w:eastAsia="Open Sans" w:hAnsi="Open Sans"/>
+          <w:b w:val="1"/>
+          <w:sz w:val="20"/>
+          <w:szCs w:val="20"/>
           <w:rtl w:val="0"/>
         </w:rPr>
         <w:t xml:space="preserve">Implementing the interface code: Yash and Saksham </w:t>
@@ -3796,12 +4269,16 @@
         <w:rPr>
           <w:rFonts w:ascii="Open Sans" w:cs="Open Sans" w:eastAsia="Open Sans" w:hAnsi="Open Sans"/>
           <w:b w:val="1"/>
-        </w:rPr>
-      </w:pPr>
-      <w:r>
-        <w:rPr>
-          <w:rFonts w:ascii="Open Sans" w:cs="Open Sans" w:eastAsia="Open Sans" w:hAnsi="Open Sans"/>
-          <w:b w:val="1"/>
+          <w:sz w:val="20"/>
+          <w:szCs w:val="20"/>
+        </w:rPr>
+      </w:pPr>
+      <w:r>
+        <w:rPr>
+          <w:rFonts w:ascii="Open Sans" w:cs="Open Sans" w:eastAsia="Open Sans" w:hAnsi="Open Sans"/>
+          <w:b w:val="1"/>
+          <w:sz w:val="20"/>
+          <w:szCs w:val="20"/>
           <w:rtl w:val="0"/>
         </w:rPr>
         <w:t xml:space="preserve">Creating a Data Set: Rohit and Hung</w:t>
@@ -3816,12 +4293,16 @@
         <w:rPr>
           <w:rFonts w:ascii="Open Sans" w:cs="Open Sans" w:eastAsia="Open Sans" w:hAnsi="Open Sans"/>
           <w:b w:val="1"/>
-        </w:rPr>
-      </w:pPr>
-      <w:r>
-        <w:rPr>
-          <w:rFonts w:ascii="Open Sans" w:cs="Open Sans" w:eastAsia="Open Sans" w:hAnsi="Open Sans"/>
-          <w:b w:val="1"/>
+          <w:sz w:val="20"/>
+          <w:szCs w:val="20"/>
+        </w:rPr>
+      </w:pPr>
+      <w:r>
+        <w:rPr>
+          <w:rFonts w:ascii="Open Sans" w:cs="Open Sans" w:eastAsia="Open Sans" w:hAnsi="Open Sans"/>
+          <w:b w:val="1"/>
+          <w:sz w:val="20"/>
+          <w:szCs w:val="20"/>
           <w:rtl w:val="0"/>
         </w:rPr>
         <w:t xml:space="preserve">Parsing the Data Set: Yash and Saksham</w:t>
@@ -3836,12 +4317,16 @@
         <w:rPr>
           <w:rFonts w:ascii="Open Sans" w:cs="Open Sans" w:eastAsia="Open Sans" w:hAnsi="Open Sans"/>
           <w:b w:val="1"/>
-        </w:rPr>
-      </w:pPr>
-      <w:r>
-        <w:rPr>
-          <w:rFonts w:ascii="Open Sans" w:cs="Open Sans" w:eastAsia="Open Sans" w:hAnsi="Open Sans"/>
-          <w:b w:val="1"/>
+          <w:sz w:val="20"/>
+          <w:szCs w:val="20"/>
+        </w:rPr>
+      </w:pPr>
+      <w:r>
+        <w:rPr>
+          <w:rFonts w:ascii="Open Sans" w:cs="Open Sans" w:eastAsia="Open Sans" w:hAnsi="Open Sans"/>
+          <w:b w:val="1"/>
+          <w:sz w:val="20"/>
+          <w:szCs w:val="20"/>
           <w:rtl w:val="0"/>
         </w:rPr>
         <w:t xml:space="preserve">Strategizing effective ML algorithms to train data:  Yash and Aakaash</w:t>
@@ -3856,12 +4341,16 @@
         <w:rPr>
           <w:rFonts w:ascii="Open Sans" w:cs="Open Sans" w:eastAsia="Open Sans" w:hAnsi="Open Sans"/>
           <w:b w:val="1"/>
-        </w:rPr>
-      </w:pPr>
-      <w:r>
-        <w:rPr>
-          <w:rFonts w:ascii="Open Sans" w:cs="Open Sans" w:eastAsia="Open Sans" w:hAnsi="Open Sans"/>
-          <w:b w:val="1"/>
+          <w:sz w:val="20"/>
+          <w:szCs w:val="20"/>
+        </w:rPr>
+      </w:pPr>
+      <w:r>
+        <w:rPr>
+          <w:rFonts w:ascii="Open Sans" w:cs="Open Sans" w:eastAsia="Open Sans" w:hAnsi="Open Sans"/>
+          <w:b w:val="1"/>
+          <w:sz w:val="20"/>
+          <w:szCs w:val="20"/>
           <w:rtl w:val="0"/>
         </w:rPr>
         <w:t xml:space="preserve">Implementation and optimization of ML algorithms: Aakaash and Rohit</w:t>
@@ -3876,12 +4365,16 @@
         <w:rPr>
           <w:rFonts w:ascii="Open Sans" w:cs="Open Sans" w:eastAsia="Open Sans" w:hAnsi="Open Sans"/>
           <w:b w:val="1"/>
-        </w:rPr>
-      </w:pPr>
-      <w:r>
-        <w:rPr>
-          <w:rFonts w:ascii="Open Sans" w:cs="Open Sans" w:eastAsia="Open Sans" w:hAnsi="Open Sans"/>
-          <w:b w:val="1"/>
+          <w:sz w:val="20"/>
+          <w:szCs w:val="20"/>
+        </w:rPr>
+      </w:pPr>
+      <w:r>
+        <w:rPr>
+          <w:rFonts w:ascii="Open Sans" w:cs="Open Sans" w:eastAsia="Open Sans" w:hAnsi="Open Sans"/>
+          <w:b w:val="1"/>
+          <w:sz w:val="20"/>
+          <w:szCs w:val="20"/>
           <w:rtl w:val="0"/>
         </w:rPr>
         <w:t xml:space="preserve">Implementing a contextualizer: Rohit and Hung</w:t>
@@ -3896,12 +4389,16 @@
         <w:rPr>
           <w:rFonts w:ascii="Open Sans" w:cs="Open Sans" w:eastAsia="Open Sans" w:hAnsi="Open Sans"/>
           <w:b w:val="1"/>
-        </w:rPr>
-      </w:pPr>
-      <w:r>
-        <w:rPr>
-          <w:rFonts w:ascii="Open Sans" w:cs="Open Sans" w:eastAsia="Open Sans" w:hAnsi="Open Sans"/>
-          <w:b w:val="1"/>
+          <w:sz w:val="20"/>
+          <w:szCs w:val="20"/>
+        </w:rPr>
+      </w:pPr>
+      <w:r>
+        <w:rPr>
+          <w:rFonts w:ascii="Open Sans" w:cs="Open Sans" w:eastAsia="Open Sans" w:hAnsi="Open Sans"/>
+          <w:b w:val="1"/>
+          <w:sz w:val="20"/>
+          <w:szCs w:val="20"/>
           <w:rtl w:val="0"/>
         </w:rPr>
         <w:t xml:space="preserve">Testing and Code Review:  Yash and Saksham</w:t>
@@ -3916,12 +4413,16 @@
         <w:rPr>
           <w:rFonts w:ascii="Open Sans" w:cs="Open Sans" w:eastAsia="Open Sans" w:hAnsi="Open Sans"/>
           <w:b w:val="1"/>
-        </w:rPr>
-      </w:pPr>
-      <w:r>
-        <w:rPr>
-          <w:rFonts w:ascii="Open Sans" w:cs="Open Sans" w:eastAsia="Open Sans" w:hAnsi="Open Sans"/>
-          <w:b w:val="1"/>
+          <w:sz w:val="20"/>
+          <w:szCs w:val="20"/>
+        </w:rPr>
+      </w:pPr>
+      <w:r>
+        <w:rPr>
+          <w:rFonts w:ascii="Open Sans" w:cs="Open Sans" w:eastAsia="Open Sans" w:hAnsi="Open Sans"/>
+          <w:b w:val="1"/>
+          <w:sz w:val="20"/>
+          <w:szCs w:val="20"/>
           <w:rtl w:val="0"/>
         </w:rPr>
         <w:t xml:space="preserve">Evaluating Github Workflow: Yash and Saksham</w:t>
@@ -3937,12 +4438,16 @@
         <w:rPr>
           <w:rFonts w:ascii="Open Sans" w:cs="Open Sans" w:eastAsia="Open Sans" w:hAnsi="Open Sans"/>
           <w:b w:val="1"/>
-        </w:rPr>
-      </w:pPr>
-      <w:r>
-        <w:rPr>
-          <w:rFonts w:ascii="Open Sans" w:cs="Open Sans" w:eastAsia="Open Sans" w:hAnsi="Open Sans"/>
-          <w:b w:val="1"/>
+          <w:sz w:val="20"/>
+          <w:szCs w:val="20"/>
+        </w:rPr>
+      </w:pPr>
+      <w:r>
+        <w:rPr>
+          <w:rFonts w:ascii="Open Sans" w:cs="Open Sans" w:eastAsia="Open Sans" w:hAnsi="Open Sans"/>
+          <w:b w:val="1"/>
+          <w:sz w:val="20"/>
+          <w:szCs w:val="20"/>
           <w:rtl w:val="0"/>
         </w:rPr>
         <w:t xml:space="preserve">Inline Documentation: Aakaash </w:t>
@@ -3965,6 +4470,8 @@
         <w:rPr>
           <w:rFonts w:ascii="Open Sans" w:cs="Open Sans" w:eastAsia="Open Sans" w:hAnsi="Open Sans"/>
           <w:b w:val="1"/>
+          <w:sz w:val="20"/>
+          <w:szCs w:val="20"/>
           <w:rtl w:val="0"/>
         </w:rPr>
         <w:t xml:space="preserve">Deliverable Reports: Saksham</w:t>
@@ -4044,6 +4551,25 @@
       </w:pPr>
       <w:r>
         <w:rPr>
+          <w:rtl w:val="0"/>
+        </w:rPr>
+      </w:r>
+    </w:p>
+    <w:p>
+      <w:pPr>
+        <w:widowControl w:val="0"/>
+        <w:spacing w:after="40" w:line="288" w:lineRule="auto"/>
+        <w:contextualSpacing w:val="0"/>
+        <w:jc w:val="both"/>
+        <w:rPr>
+          <w:rFonts w:ascii="Open Sans" w:cs="Open Sans" w:eastAsia="Open Sans" w:hAnsi="Open Sans"/>
+          <w:b w:val="1"/>
+          <w:sz w:val="20"/>
+          <w:szCs w:val="20"/>
+        </w:rPr>
+      </w:pPr>
+      <w:r>
+        <w:rPr>
           <w:rFonts w:ascii="Open Sans" w:cs="Open Sans" w:eastAsia="Open Sans" w:hAnsi="Open Sans"/>
           <w:b w:val="1"/>
           <w:sz w:val="20"/>
@@ -4065,13 +4591,45 @@
       </w:pPr>
       <w:r>
         <w:rPr>
-          <w:rFonts w:ascii="Open Sans" w:cs="Open Sans" w:eastAsia="Open Sans" w:hAnsi="Open Sans"/>
-          <w:b w:val="1"/>
-          <w:sz w:val="20"/>
-          <w:szCs w:val="20"/>
-          <w:rtl w:val="0"/>
-        </w:rPr>
-        <w:t xml:space="preserve">Saksham Bhalla and Yash Bhartia mostly worked on building the dataset for training and testing purposes. For the scope of this project, we were parsing our replay data using sc2reader library. It was Saksham’s responsibility to analyze the dataset and read documentation on all game events that are triggered and recorded by the sc2reader API while Yash worked on creating an Object-Oriented Design for our library. Using this insight, Saksham and Yash worked on creating data vectors and events dataset unique to each team in the game. These data vectors include critical information (such as UnitBornEvent, UnitUpgradeEvent etc.) and formatted according to the needs of the Machine Learning team. Once this information is extracted, this vector is used for training and testing SVM implementation. </w:t>
+          <w:rtl w:val="0"/>
+        </w:rPr>
+      </w:r>
+    </w:p>
+    <w:p>
+      <w:pPr>
+        <w:contextualSpacing w:val="0"/>
+        <w:rPr>
+          <w:rFonts w:ascii="Open Sans" w:cs="Open Sans" w:eastAsia="Open Sans" w:hAnsi="Open Sans"/>
+          <w:b w:val="1"/>
+          <w:sz w:val="20"/>
+          <w:szCs w:val="20"/>
+        </w:rPr>
+      </w:pPr>
+      <w:r>
+        <w:rPr>
+          <w:rFonts w:ascii="Open Sans" w:cs="Open Sans" w:eastAsia="Open Sans" w:hAnsi="Open Sans"/>
+          <w:b w:val="1"/>
+          <w:sz w:val="20"/>
+          <w:szCs w:val="20"/>
+          <w:rtl w:val="0"/>
+        </w:rPr>
+        <w:t xml:space="preserve">Saksham Bhalla and Yash Bhartia mostly worked on building the dataset for training and testing purposes. For the scope of this project, we were parsing our replay data using sc2reader library. It was Saksham’s responsibility to analyze the dataset and read documentation on all game events that are triggered and recorded by the sc2reader API while Yash worked on creating an Object-Oriented Design for our library. Using this insight, Saksham and Yash worked on creating data vectors and events dataset unique to each team in the game. These data vectors include critical information (such as UnitBornEvent, UnitUpgradeEvent etc.) and formatted according to the needs of the Machine Learning team. Once this information is extracted, this vector is used for training and testing SVM implementation. Additionally, Yash worked on graphing our data and providing the result in a more comprehensive way while Saksham worked on preparing the deliverables. </w:t>
+      </w:r>
+    </w:p>
+    <w:p>
+      <w:pPr>
+        <w:contextualSpacing w:val="0"/>
+        <w:rPr>
+          <w:rFonts w:ascii="Open Sans" w:cs="Open Sans" w:eastAsia="Open Sans" w:hAnsi="Open Sans"/>
+          <w:b w:val="1"/>
+          <w:sz w:val="20"/>
+          <w:szCs w:val="20"/>
+        </w:rPr>
+      </w:pPr>
+      <w:r>
+        <w:rPr>
+          <w:rtl w:val="0"/>
+        </w:rPr>
       </w:r>
     </w:p>
     <w:p>
@@ -4139,13 +4697,45 @@
       </w:pPr>
       <w:r>
         <w:rPr>
-          <w:rFonts w:ascii="Open Sans" w:cs="Open Sans" w:eastAsia="Open Sans" w:hAnsi="Open Sans"/>
-          <w:b w:val="1"/>
-          <w:sz w:val="20"/>
-          <w:szCs w:val="20"/>
-          <w:rtl w:val="0"/>
-        </w:rPr>
-        <w:t xml:space="preserve">Hung Mai create different English sentences different events (such as UnitBornEvent, UnitUpgradeEvent etc.). For each event Hung writes several lines regarding the event happened, the unit involved, etc. A random line would be chosen as random. Some events such as UnitTypeChangeEvent covers a broader range of in-game events, including when Zerg’s Larva are produced, Terran’s and Protoss’ units changing modes… Hung also creates some scenario specific replays to be used for testing. </w:t>
+          <w:rtl w:val="0"/>
+        </w:rPr>
+      </w:r>
+    </w:p>
+    <w:p>
+      <w:pPr>
+        <w:contextualSpacing w:val="0"/>
+        <w:rPr>
+          <w:rFonts w:ascii="Open Sans" w:cs="Open Sans" w:eastAsia="Open Sans" w:hAnsi="Open Sans"/>
+          <w:b w:val="1"/>
+          <w:sz w:val="20"/>
+          <w:szCs w:val="20"/>
+        </w:rPr>
+      </w:pPr>
+      <w:r>
+        <w:rPr>
+          <w:rFonts w:ascii="Open Sans" w:cs="Open Sans" w:eastAsia="Open Sans" w:hAnsi="Open Sans"/>
+          <w:b w:val="1"/>
+          <w:sz w:val="20"/>
+          <w:szCs w:val="20"/>
+          <w:rtl w:val="0"/>
+        </w:rPr>
+        <w:t xml:space="preserve">Hung Mai created different English sentences for different events (such as UnitBornEvent, UnitUpgradeEvent etc.). For each event Hung wrote several lines regarding the type of event happened, the unit involved, etc. A line would be chosen a random. Some events such as UnitTypeChangeEvent covered a broader range of in-game events, including when Zerg’s Larva are produced, Terran’s and Protoss’ units changing modes. Hung also created some scenario specific replays to be used for testing. </w:t>
+      </w:r>
+    </w:p>
+    <w:p>
+      <w:pPr>
+        <w:contextualSpacing w:val="0"/>
+        <w:rPr>
+          <w:rFonts w:ascii="Open Sans" w:cs="Open Sans" w:eastAsia="Open Sans" w:hAnsi="Open Sans"/>
+          <w:b w:val="1"/>
+          <w:sz w:val="20"/>
+          <w:szCs w:val="20"/>
+        </w:rPr>
+      </w:pPr>
+      <w:r>
+        <w:rPr>
+          <w:rtl w:val="0"/>
+        </w:rPr>
       </w:r>
     </w:p>
     <w:p>
@@ -4181,7 +4771,7 @@
           <w:szCs w:val="20"/>
           <w:rtl w:val="0"/>
         </w:rPr>
-        <w:t xml:space="preserve">Aakaash focused on the SVM part of the project creating the library for that and help writing handlers that would make sense of the data and send it to the SVMs. Additionally I was helping rohit and hung write the print libraries and also wrote the trueMaster file for running the project. Also he was responsible for overseeing the project and making sure all the work was done in order and done on time.</w:t>
+        <w:t xml:space="preserve">Aakaash focused on the SVM part of the project creating the library for that and help writing handlers that would make sense of the data and send it to the SVMs. Additionally he was helping rohit and hung write the print libraries and also wrote the trueMaster file for running the project. Also he was responsible for overseeing the project and making sure all the work was done in order and done on time.</w:t>
       </w:r>
       <w:r>
         <w:rPr>
@@ -4230,7 +4820,7 @@
       </w:r>
     </w:p>
     <w:sectPr>
-      <w:footerReference r:id="rId19" w:type="default"/>
+      <w:footerReference r:id="rId27" w:type="default"/>
       <w:pgSz w:h="15840" w:w="12240"/>
       <w:pgMar w:bottom="1440" w:top="1440" w:left="1440" w:right="1440" w:header="0"/>
       <w:pgNumType w:start="1"/>
@@ -4807,6 +5397,116 @@
       </w:rPr>
     </w:lvl>
   </w:abstractNum>
+  <w:abstractNum w:abstractNumId="6">
+    <w:lvl w:ilvl="0">
+      <w:start w:val="1"/>
+      <w:numFmt w:val="bullet"/>
+      <w:lvlText w:val="●"/>
+      <w:lvlJc w:val="left"/>
+      <w:pPr>
+        <w:ind w:left="720" w:hanging="360"/>
+      </w:pPr>
+      <w:rPr>
+        <w:u w:val="none"/>
+      </w:rPr>
+    </w:lvl>
+    <w:lvl w:ilvl="1">
+      <w:start w:val="1"/>
+      <w:numFmt w:val="bullet"/>
+      <w:lvlText w:val="○"/>
+      <w:lvlJc w:val="left"/>
+      <w:pPr>
+        <w:ind w:left="1440" w:hanging="360"/>
+      </w:pPr>
+      <w:rPr>
+        <w:u w:val="none"/>
+      </w:rPr>
+    </w:lvl>
+    <w:lvl w:ilvl="2">
+      <w:start w:val="1"/>
+      <w:numFmt w:val="bullet"/>
+      <w:lvlText w:val="■"/>
+      <w:lvlJc w:val="left"/>
+      <w:pPr>
+        <w:ind w:left="2160" w:hanging="360"/>
+      </w:pPr>
+      <w:rPr>
+        <w:u w:val="none"/>
+      </w:rPr>
+    </w:lvl>
+    <w:lvl w:ilvl="3">
+      <w:start w:val="1"/>
+      <w:numFmt w:val="bullet"/>
+      <w:lvlText w:val="●"/>
+      <w:lvlJc w:val="left"/>
+      <w:pPr>
+        <w:ind w:left="2880" w:hanging="360"/>
+      </w:pPr>
+      <w:rPr>
+        <w:u w:val="none"/>
+      </w:rPr>
+    </w:lvl>
+    <w:lvl w:ilvl="4">
+      <w:start w:val="1"/>
+      <w:numFmt w:val="bullet"/>
+      <w:lvlText w:val="○"/>
+      <w:lvlJc w:val="left"/>
+      <w:pPr>
+        <w:ind w:left="3600" w:hanging="360"/>
+      </w:pPr>
+      <w:rPr>
+        <w:u w:val="none"/>
+      </w:rPr>
+    </w:lvl>
+    <w:lvl w:ilvl="5">
+      <w:start w:val="1"/>
+      <w:numFmt w:val="bullet"/>
+      <w:lvlText w:val="■"/>
+      <w:lvlJc w:val="left"/>
+      <w:pPr>
+        <w:ind w:left="4320" w:hanging="360"/>
+      </w:pPr>
+      <w:rPr>
+        <w:u w:val="none"/>
+      </w:rPr>
+    </w:lvl>
+    <w:lvl w:ilvl="6">
+      <w:start w:val="1"/>
+      <w:numFmt w:val="bullet"/>
+      <w:lvlText w:val="●"/>
+      <w:lvlJc w:val="left"/>
+      <w:pPr>
+        <w:ind w:left="5040" w:hanging="360"/>
+      </w:pPr>
+      <w:rPr>
+        <w:u w:val="none"/>
+      </w:rPr>
+    </w:lvl>
+    <w:lvl w:ilvl="7">
+      <w:start w:val="1"/>
+      <w:numFmt w:val="bullet"/>
+      <w:lvlText w:val="○"/>
+      <w:lvlJc w:val="left"/>
+      <w:pPr>
+        <w:ind w:left="5760" w:hanging="360"/>
+      </w:pPr>
+      <w:rPr>
+        <w:u w:val="none"/>
+      </w:rPr>
+    </w:lvl>
+    <w:lvl w:ilvl="8">
+      <w:start w:val="1"/>
+      <w:numFmt w:val="bullet"/>
+      <w:lvlText w:val="■"/>
+      <w:lvlJc w:val="left"/>
+      <w:pPr>
+        <w:ind w:left="6480" w:hanging="360"/>
+      </w:pPr>
+      <w:rPr>
+        <w:u w:val="none"/>
+      </w:rPr>
+    </w:lvl>
+  </w:abstractNum>
   <w:num w:numId="1">
     <w:abstractNumId w:val="1"/>
   </w:num>
@@ -4821,6 +5521,9 @@
   </w:num>
   <w:num w:numId="5">
     <w:abstractNumId w:val="5"/>
+  </w:num>
+  <w:num w:numId="6">
+    <w:abstractNumId w:val="6"/>
   </w:num>
 </w:numbering>
 </file>

</xml_diff>

<commit_message>
forgot to put 2 libraries in report, last commit
</commit_message>
<xml_diff>
--- a/Project Report.docx
+++ b/Project Report.docx
@@ -3254,6 +3254,70 @@
         </w:rPr>
         <w:t xml:space="preserve"> </w:t>
       </w:r>
+    </w:p>
+    <w:p>
+      <w:pPr>
+        <w:widowControl w:val="0"/>
+        <w:numPr>
+          <w:ilvl w:val="0"/>
+          <w:numId w:val="2"/>
+        </w:numPr>
+        <w:spacing w:after="40" w:before="200" w:line="288" w:lineRule="auto"/>
+        <w:ind w:left="720" w:hanging="360"/>
+        <w:contextualSpacing w:val="1"/>
+        <w:jc w:val="both"/>
+        <w:rPr>
+          <w:u w:val="none"/>
+        </w:rPr>
+      </w:pPr>
+      <w:hyperlink r:id="rId21">
+        <w:r>
+          <w:rPr>
+            <w:color w:val="1155cc"/>
+            <w:u w:val="single"/>
+            <w:rtl w:val="0"/>
+          </w:rPr>
+          <w:t xml:space="preserve">http://scikit-learn.org/stable/index.html</w:t>
+        </w:r>
+      </w:hyperlink>
+      <w:r>
+        <w:rPr>
+          <w:rtl w:val="0"/>
+        </w:rPr>
+        <w:t xml:space="preserve"> </w:t>
+      </w:r>
+    </w:p>
+    <w:p>
+      <w:pPr>
+        <w:widowControl w:val="0"/>
+        <w:numPr>
+          <w:ilvl w:val="0"/>
+          <w:numId w:val="2"/>
+        </w:numPr>
+        <w:spacing w:after="40" w:before="200" w:line="288" w:lineRule="auto"/>
+        <w:ind w:left="720" w:hanging="360"/>
+        <w:contextualSpacing w:val="1"/>
+        <w:jc w:val="both"/>
+        <w:rPr>
+          <w:u w:val="none"/>
+        </w:rPr>
+      </w:pPr>
+      <w:hyperlink r:id="rId22">
+        <w:r>
+          <w:rPr>
+            <w:color w:val="1155cc"/>
+            <w:u w:val="single"/>
+            <w:rtl w:val="0"/>
+          </w:rPr>
+          <w:t xml:space="preserve">http://www.numpy.org/</w:t>
+        </w:r>
+      </w:hyperlink>
+      <w:r>
+        <w:rPr>
+          <w:rtl w:val="0"/>
+        </w:rPr>
+        <w:t xml:space="preserve"> </w:t>
+      </w:r>
       <w:r>
         <w:rPr>
           <w:rtl w:val="0"/>
@@ -3350,7 +3414,7 @@
         </w:rPr>
         <w:t xml:space="preserve">We are using </w:t>
       </w:r>
-      <w:hyperlink r:id="rId21">
+      <w:hyperlink r:id="rId23">
         <w:r>
           <w:rPr>
             <w:rFonts w:ascii="Open Sans" w:cs="Open Sans" w:eastAsia="Open Sans" w:hAnsi="Open Sans"/>
@@ -3538,7 +3602,7 @@
                     <pic:cNvPicPr preferRelativeResize="0"/>
                   </pic:nvPicPr>
                   <pic:blipFill>
-                    <a:blip r:embed="rId22"/>
+                    <a:blip r:embed="rId24"/>
                     <a:srcRect b="0" l="0" r="0" t="0"/>
                     <a:stretch>
                       <a:fillRect/>
@@ -3670,7 +3734,7 @@
                     <pic:cNvPicPr preferRelativeResize="0"/>
                   </pic:nvPicPr>
                   <pic:blipFill>
-                    <a:blip r:embed="rId23"/>
+                    <a:blip r:embed="rId25"/>
                     <a:srcRect b="0" l="0" r="0" t="0"/>
                     <a:stretch>
                       <a:fillRect/>
@@ -3819,7 +3883,7 @@
           <w:b w:val="1"/>
         </w:rPr>
       </w:pPr>
-      <w:hyperlink r:id="rId24">
+      <w:hyperlink r:id="rId26">
         <w:r>
           <w:rPr>
             <w:rFonts w:ascii="Open Sans" w:cs="Open Sans" w:eastAsia="Open Sans" w:hAnsi="Open Sans"/>
@@ -3884,7 +3948,7 @@
         </w:rPr>
         <w:t xml:space="preserve">GITHUB REPO: </w:t>
       </w:r>
-      <w:hyperlink r:id="rId25">
+      <w:hyperlink r:id="rId27">
         <w:r>
           <w:rPr>
             <w:rFonts w:ascii="Open Sans" w:cs="Open Sans" w:eastAsia="Open Sans" w:hAnsi="Open Sans"/>
@@ -3935,7 +3999,7 @@
         </w:rPr>
         <w:t xml:space="preserve"> </w:t>
       </w:r>
-      <w:hyperlink r:id="rId26">
+      <w:hyperlink r:id="rId28">
         <w:r>
           <w:rPr>
             <w:rFonts w:ascii="Roboto" w:cs="Roboto" w:eastAsia="Roboto" w:hAnsi="Roboto"/>
@@ -4820,7 +4884,7 @@
       </w:r>
     </w:p>
     <w:sectPr>
-      <w:footerReference r:id="rId27" w:type="default"/>
+      <w:footerReference r:id="rId29" w:type="default"/>
       <w:pgSz w:h="15840" w:w="12240"/>
       <w:pgMar w:bottom="1440" w:top="1440" w:left="1440" w:right="1440" w:header="0"/>
       <w:pgNumType w:start="1"/>

</xml_diff>